<commit_message>
删除bug 猫jpg V3.0 doc
</commit_message>
<xml_diff>
--- a/doc/系统分析与设计说明书V3.0-1190200526-沈城有.docx
+++ b/doc/系统分析与设计说明书V3.0-1190200526-沈城有.docx
@@ -1216,14 +1216,13 @@
     </w:p>
     <w:p>
       <w:pPr>
-        <w:pStyle w:val="13"/>
+        <w:pStyle w:val="TOC1"/>
         <w:tabs>
           <w:tab w:val="right" w:leader="dot" w:pos="8296"/>
         </w:tabs>
         <w:rPr>
-          <w:rFonts w:ascii="等线" w:eastAsia="等线" w:hAnsi="等线"/>
+          <w:rFonts w:asciiTheme="minorHAnsi" w:eastAsiaTheme="minorEastAsia" w:hAnsiTheme="minorHAnsi" w:cstheme="minorBidi"/>
           <w:noProof/>
-          <w:sz w:val="21"/>
           <w:szCs w:val="22"/>
         </w:rPr>
       </w:pPr>
@@ -1245,10 +1244,11 @@
         </w:rPr>
         <w:fldChar w:fldCharType="separate"/>
       </w:r>
-      <w:hyperlink w:anchor="_Toc532486898" w:history="1">
+      <w:hyperlink w:anchor="_Toc90406777" w:history="1">
         <w:r>
           <w:rPr>
             <w:rStyle w:val="a4"/>
+            <w:rFonts w:eastAsia="黑体"/>
             <w:noProof/>
           </w:rPr>
           <w:t xml:space="preserve">1 </w:t>
@@ -1256,6 +1256,7 @@
         <w:r>
           <w:rPr>
             <w:rStyle w:val="a4"/>
+            <w:rFonts w:eastAsia="黑体"/>
             <w:noProof/>
           </w:rPr>
           <w:t>项目基本概况</w:t>
@@ -1279,7 +1280,7 @@
             <w:noProof/>
             <w:webHidden/>
           </w:rPr>
-          <w:instrText xml:space="preserve"> PAGEREF _Toc532486898 \h </w:instrText>
+          <w:instrText xml:space="preserve"> PAGEREF _Toc90406777 \h </w:instrText>
         </w:r>
         <w:r>
           <w:rPr>
@@ -1312,21 +1313,21 @@
     </w:p>
     <w:p>
       <w:pPr>
-        <w:pStyle w:val="13"/>
+        <w:pStyle w:val="TOC1"/>
         <w:tabs>
           <w:tab w:val="right" w:leader="dot" w:pos="8296"/>
         </w:tabs>
         <w:rPr>
-          <w:rFonts w:ascii="等线" w:eastAsia="等线" w:hAnsi="等线"/>
+          <w:rFonts w:asciiTheme="minorHAnsi" w:eastAsiaTheme="minorEastAsia" w:hAnsiTheme="minorHAnsi" w:cstheme="minorBidi"/>
           <w:noProof/>
-          <w:sz w:val="21"/>
           <w:szCs w:val="22"/>
         </w:rPr>
       </w:pPr>
-      <w:hyperlink w:anchor="_Toc532486899" w:history="1">
+      <w:hyperlink w:anchor="_Toc90406778" w:history="1">
         <w:r>
           <w:rPr>
             <w:rStyle w:val="a4"/>
+            <w:rFonts w:eastAsia="黑体"/>
             <w:noProof/>
           </w:rPr>
           <w:t xml:space="preserve">2 </w:t>
@@ -1334,6 +1335,7 @@
         <w:r>
           <w:rPr>
             <w:rStyle w:val="a4"/>
+            <w:rFonts w:eastAsia="黑体"/>
             <w:noProof/>
           </w:rPr>
           <w:t>通用批发零售业务管理系统</w:t>
@@ -1341,6 +1343,7 @@
         <w:r>
           <w:rPr>
             <w:rStyle w:val="a4"/>
+            <w:rFonts w:eastAsia="黑体"/>
             <w:noProof/>
           </w:rPr>
           <w:t>V3.0</w:t>
@@ -1348,6 +1351,7 @@
         <w:r>
           <w:rPr>
             <w:rStyle w:val="a4"/>
+            <w:rFonts w:eastAsia="黑体"/>
             <w:noProof/>
           </w:rPr>
           <w:t>需求描述</w:t>
@@ -1371,7 +1375,7 @@
             <w:noProof/>
             <w:webHidden/>
           </w:rPr>
-          <w:instrText xml:space="preserve"> PAGEREF _Toc532486899 \h </w:instrText>
+          <w:instrText xml:space="preserve"> PAGEREF _Toc90406778 \h </w:instrText>
         </w:r>
         <w:r>
           <w:rPr>
@@ -1404,19 +1408,17 @@
     </w:p>
     <w:p>
       <w:pPr>
-        <w:pStyle w:val="23"/>
+        <w:pStyle w:val="TOC2"/>
         <w:tabs>
           <w:tab w:val="right" w:leader="dot" w:pos="8296"/>
         </w:tabs>
-        <w:ind w:left="420"/>
-        <w:rPr>
-          <w:rFonts w:ascii="等线" w:eastAsia="等线" w:hAnsi="等线"/>
+        <w:rPr>
+          <w:rFonts w:asciiTheme="minorHAnsi" w:eastAsiaTheme="minorEastAsia" w:hAnsiTheme="minorHAnsi" w:cstheme="minorBidi"/>
           <w:noProof/>
-          <w:sz w:val="21"/>
           <w:szCs w:val="22"/>
         </w:rPr>
       </w:pPr>
-      <w:hyperlink w:anchor="_Toc532486900" w:history="1">
+      <w:hyperlink w:anchor="_Toc90406779" w:history="1">
         <w:r>
           <w:rPr>
             <w:rStyle w:val="a4"/>
@@ -1464,7 +1466,7 @@
             <w:noProof/>
             <w:webHidden/>
           </w:rPr>
-          <w:instrText xml:space="preserve"> PAGEREF _Toc532486900 \h </w:instrText>
+          <w:instrText xml:space="preserve"> PAGEREF _Toc90406779 \h </w:instrText>
         </w:r>
         <w:r>
           <w:rPr>
@@ -1497,46 +1499,30 @@
     </w:p>
     <w:p>
       <w:pPr>
-        <w:pStyle w:val="23"/>
+        <w:pStyle w:val="TOC3"/>
         <w:tabs>
           <w:tab w:val="right" w:leader="dot" w:pos="8296"/>
         </w:tabs>
-        <w:ind w:left="420"/>
-        <w:rPr>
-          <w:rFonts w:ascii="等线" w:eastAsia="等线" w:hAnsi="等线"/>
+        <w:rPr>
+          <w:rFonts w:asciiTheme="minorHAnsi" w:eastAsiaTheme="minorEastAsia" w:hAnsiTheme="minorHAnsi" w:cstheme="minorBidi"/>
           <w:noProof/>
-          <w:sz w:val="21"/>
           <w:szCs w:val="22"/>
         </w:rPr>
       </w:pPr>
-      <w:hyperlink w:anchor="_Toc532486901" w:history="1">
+      <w:hyperlink w:anchor="_Toc90406780" w:history="1">
         <w:r>
           <w:rPr>
             <w:rStyle w:val="a4"/>
             <w:noProof/>
           </w:rPr>
-          <w:t xml:space="preserve">2.2 </w:t>
+          <w:t xml:space="preserve">2.1.1 </w:t>
         </w:r>
         <w:r>
           <w:rPr>
             <w:rStyle w:val="a4"/>
             <w:noProof/>
           </w:rPr>
-          <w:t>通用批发零售业务管理系统</w:t>
-        </w:r>
-        <w:r>
-          <w:rPr>
-            <w:rStyle w:val="a4"/>
-            <w:noProof/>
-          </w:rPr>
-          <w:t>V2.0</w:t>
-        </w:r>
-        <w:r>
-          <w:rPr>
-            <w:rStyle w:val="a4"/>
-            <w:noProof/>
-          </w:rPr>
-          <w:t>需求</w:t>
+          <w:t>系统功能划分</w:t>
         </w:r>
         <w:r>
           <w:rPr>
@@ -1557,7 +1543,7 @@
             <w:noProof/>
             <w:webHidden/>
           </w:rPr>
-          <w:instrText xml:space="preserve"> PAGEREF _Toc532486901 \h </w:instrText>
+          <w:instrText xml:space="preserve"> PAGEREF _Toc90406780 \h </w:instrText>
         </w:r>
         <w:r>
           <w:rPr>
@@ -1590,46 +1576,30 @@
     </w:p>
     <w:p>
       <w:pPr>
-        <w:pStyle w:val="23"/>
+        <w:pStyle w:val="TOC3"/>
         <w:tabs>
           <w:tab w:val="right" w:leader="dot" w:pos="8296"/>
         </w:tabs>
-        <w:ind w:left="420"/>
-        <w:rPr>
-          <w:rFonts w:ascii="等线" w:eastAsia="等线" w:hAnsi="等线"/>
+        <w:rPr>
+          <w:rFonts w:asciiTheme="minorHAnsi" w:eastAsiaTheme="minorEastAsia" w:hAnsiTheme="minorHAnsi" w:cstheme="minorBidi"/>
           <w:noProof/>
-          <w:sz w:val="21"/>
           <w:szCs w:val="22"/>
         </w:rPr>
       </w:pPr>
-      <w:hyperlink w:anchor="_Toc532486902" w:history="1">
+      <w:hyperlink w:anchor="_Toc90406781" w:history="1">
         <w:r>
           <w:rPr>
             <w:rStyle w:val="a4"/>
             <w:noProof/>
           </w:rPr>
-          <w:t xml:space="preserve">2.3 </w:t>
+          <w:t xml:space="preserve">2.1.2 </w:t>
         </w:r>
         <w:r>
           <w:rPr>
             <w:rStyle w:val="a4"/>
             <w:noProof/>
           </w:rPr>
-          <w:t>通用批发零售业务管理系统</w:t>
-        </w:r>
-        <w:r>
-          <w:rPr>
-            <w:rStyle w:val="a4"/>
-            <w:noProof/>
-          </w:rPr>
-          <w:t>V3.0</w:t>
-        </w:r>
-        <w:r>
-          <w:rPr>
-            <w:rStyle w:val="a4"/>
-            <w:noProof/>
-          </w:rPr>
-          <w:t>新增需求</w:t>
+          <w:t>客户资料维护</w:t>
         </w:r>
         <w:r>
           <w:rPr>
@@ -1650,7 +1620,7 @@
             <w:noProof/>
             <w:webHidden/>
           </w:rPr>
-          <w:instrText xml:space="preserve"> PAGEREF _Toc532486902 \h </w:instrText>
+          <w:instrText xml:space="preserve"> PAGEREF _Toc90406781 \h </w:instrText>
         </w:r>
         <w:r>
           <w:rPr>
@@ -1683,45 +1653,30 @@
     </w:p>
     <w:p>
       <w:pPr>
-        <w:pStyle w:val="13"/>
+        <w:pStyle w:val="TOC3"/>
         <w:tabs>
           <w:tab w:val="right" w:leader="dot" w:pos="8296"/>
         </w:tabs>
         <w:rPr>
-          <w:rFonts w:ascii="等线" w:eastAsia="等线" w:hAnsi="等线"/>
+          <w:rFonts w:asciiTheme="minorHAnsi" w:eastAsiaTheme="minorEastAsia" w:hAnsiTheme="minorHAnsi" w:cstheme="minorBidi"/>
           <w:noProof/>
-          <w:sz w:val="21"/>
           <w:szCs w:val="22"/>
         </w:rPr>
       </w:pPr>
-      <w:hyperlink w:anchor="_Toc532486903" w:history="1">
+      <w:hyperlink w:anchor="_Toc90406782" w:history="1">
         <w:r>
           <w:rPr>
             <w:rStyle w:val="a4"/>
             <w:noProof/>
           </w:rPr>
-          <w:t xml:space="preserve">3 </w:t>
+          <w:t xml:space="preserve">2.1.3 </w:t>
         </w:r>
         <w:r>
           <w:rPr>
             <w:rStyle w:val="a4"/>
             <w:noProof/>
           </w:rPr>
-          <w:t>通用批发零售业务管理系统</w:t>
-        </w:r>
-        <w:r>
-          <w:rPr>
-            <w:rStyle w:val="a4"/>
-            <w:noProof/>
-          </w:rPr>
-          <w:t>V3.0</w:t>
-        </w:r>
-        <w:r>
-          <w:rPr>
-            <w:rStyle w:val="a4"/>
-            <w:noProof/>
-          </w:rPr>
-          <w:t>需求分析</w:t>
+          <w:t>销售业务管理</w:t>
         </w:r>
         <w:r>
           <w:rPr>
@@ -1742,7 +1697,7 @@
             <w:noProof/>
             <w:webHidden/>
           </w:rPr>
-          <w:instrText xml:space="preserve"> PAGEREF _Toc532486903 \h </w:instrText>
+          <w:instrText xml:space="preserve"> PAGEREF _Toc90406782 \h </w:instrText>
         </w:r>
         <w:r>
           <w:rPr>
@@ -1775,46 +1730,30 @@
     </w:p>
     <w:p>
       <w:pPr>
-        <w:pStyle w:val="23"/>
+        <w:pStyle w:val="TOC3"/>
         <w:tabs>
           <w:tab w:val="right" w:leader="dot" w:pos="8296"/>
         </w:tabs>
-        <w:ind w:left="420"/>
-        <w:rPr>
-          <w:rFonts w:ascii="等线" w:eastAsia="等线" w:hAnsi="等线"/>
+        <w:rPr>
+          <w:rFonts w:asciiTheme="minorHAnsi" w:eastAsiaTheme="minorEastAsia" w:hAnsiTheme="minorHAnsi" w:cstheme="minorBidi"/>
           <w:noProof/>
-          <w:sz w:val="21"/>
           <w:szCs w:val="22"/>
         </w:rPr>
       </w:pPr>
-      <w:hyperlink w:anchor="_Toc532486904" w:history="1">
+      <w:hyperlink w:anchor="_Toc90406783" w:history="1">
         <w:r>
           <w:rPr>
             <w:rStyle w:val="a4"/>
             <w:noProof/>
           </w:rPr>
-          <w:t xml:space="preserve">3.1 </w:t>
+          <w:t xml:space="preserve">2.1.4 </w:t>
         </w:r>
         <w:r>
           <w:rPr>
             <w:rStyle w:val="a4"/>
             <w:noProof/>
           </w:rPr>
-          <w:t>系统</w:t>
-        </w:r>
-        <w:r>
-          <w:rPr>
-            <w:rStyle w:val="a4"/>
-            <w:noProof/>
-          </w:rPr>
-          <w:t>V3.0</w:t>
-        </w:r>
-        <w:r>
-          <w:rPr>
-            <w:rStyle w:val="a4"/>
-            <w:noProof/>
-          </w:rPr>
-          <w:t>需求用例分析建模</w:t>
+          <w:t>库存管理</w:t>
         </w:r>
         <w:r>
           <w:rPr>
@@ -1835,7 +1774,7 @@
             <w:noProof/>
             <w:webHidden/>
           </w:rPr>
-          <w:instrText xml:space="preserve"> PAGEREF _Toc532486904 \h </w:instrText>
+          <w:instrText xml:space="preserve"> PAGEREF _Toc90406783 \h </w:instrText>
         </w:r>
         <w:r>
           <w:rPr>
@@ -1868,46 +1807,44 @@
     </w:p>
     <w:p>
       <w:pPr>
-        <w:pStyle w:val="23"/>
+        <w:pStyle w:val="TOC2"/>
         <w:tabs>
           <w:tab w:val="right" w:leader="dot" w:pos="8296"/>
         </w:tabs>
-        <w:ind w:left="420"/>
-        <w:rPr>
-          <w:rFonts w:ascii="等线" w:eastAsia="等线" w:hAnsi="等线"/>
+        <w:rPr>
+          <w:rFonts w:asciiTheme="minorHAnsi" w:eastAsiaTheme="minorEastAsia" w:hAnsiTheme="minorHAnsi" w:cstheme="minorBidi"/>
           <w:noProof/>
-          <w:sz w:val="21"/>
           <w:szCs w:val="22"/>
         </w:rPr>
       </w:pPr>
-      <w:hyperlink w:anchor="_Toc532486905" w:history="1">
+      <w:hyperlink w:anchor="_Toc90406784" w:history="1">
         <w:r>
           <w:rPr>
             <w:rStyle w:val="a4"/>
             <w:noProof/>
           </w:rPr>
-          <w:t xml:space="preserve">3.2 </w:t>
+          <w:t xml:space="preserve">2.2 </w:t>
         </w:r>
         <w:r>
           <w:rPr>
             <w:rStyle w:val="a4"/>
             <w:noProof/>
           </w:rPr>
-          <w:t>系统</w:t>
+          <w:t>通用批发零售业务管理系统</w:t>
         </w:r>
         <w:r>
           <w:rPr>
             <w:rStyle w:val="a4"/>
             <w:noProof/>
           </w:rPr>
-          <w:t>V3.0</w:t>
+          <w:t>V2.0</w:t>
         </w:r>
         <w:r>
           <w:rPr>
             <w:rStyle w:val="a4"/>
             <w:noProof/>
           </w:rPr>
-          <w:t>需求的静态分析建模</w:t>
+          <w:t>需求</w:t>
         </w:r>
         <w:r>
           <w:rPr>
@@ -1928,7 +1865,7 @@
             <w:noProof/>
             <w:webHidden/>
           </w:rPr>
-          <w:instrText xml:space="preserve"> PAGEREF _Toc532486905 \h </w:instrText>
+          <w:instrText xml:space="preserve"> PAGEREF _Toc90406784 \h </w:instrText>
         </w:r>
         <w:r>
           <w:rPr>
@@ -1948,7 +1885,7 @@
             <w:noProof/>
             <w:webHidden/>
           </w:rPr>
-          <w:t>1</w:t>
+          <w:t>2</w:t>
         </w:r>
         <w:r>
           <w:rPr>
@@ -1961,32 +1898,30 @@
     </w:p>
     <w:p>
       <w:pPr>
-        <w:pStyle w:val="23"/>
+        <w:pStyle w:val="TOC2"/>
         <w:tabs>
           <w:tab w:val="right" w:leader="dot" w:pos="8296"/>
         </w:tabs>
-        <w:ind w:left="420"/>
-        <w:rPr>
-          <w:rFonts w:ascii="等线" w:eastAsia="等线" w:hAnsi="等线"/>
+        <w:rPr>
+          <w:rFonts w:asciiTheme="minorHAnsi" w:eastAsiaTheme="minorEastAsia" w:hAnsiTheme="minorHAnsi" w:cstheme="minorBidi"/>
           <w:noProof/>
-          <w:sz w:val="21"/>
           <w:szCs w:val="22"/>
         </w:rPr>
       </w:pPr>
-      <w:hyperlink w:anchor="_Toc532486906" w:history="1">
+      <w:hyperlink w:anchor="_Toc90406785" w:history="1">
         <w:r>
           <w:rPr>
             <w:rStyle w:val="a4"/>
             <w:noProof/>
           </w:rPr>
-          <w:t xml:space="preserve">3.3 </w:t>
+          <w:t xml:space="preserve">2.3 </w:t>
         </w:r>
         <w:r>
           <w:rPr>
             <w:rStyle w:val="a4"/>
             <w:noProof/>
           </w:rPr>
-          <w:t>系统</w:t>
+          <w:t>通用批发零售业务管理系统</w:t>
         </w:r>
         <w:r>
           <w:rPr>
@@ -2000,7 +1935,7 @@
             <w:rStyle w:val="a4"/>
             <w:noProof/>
           </w:rPr>
-          <w:t>需求的行为分析建模</w:t>
+          <w:t>新增需求</w:t>
         </w:r>
         <w:r>
           <w:rPr>
@@ -2021,7 +1956,7 @@
             <w:noProof/>
             <w:webHidden/>
           </w:rPr>
-          <w:instrText xml:space="preserve"> PAGEREF _Toc532486906 \h </w:instrText>
+          <w:instrText xml:space="preserve"> PAGEREF _Toc90406785 \h </w:instrText>
         </w:r>
         <w:r>
           <w:rPr>
@@ -2054,28 +1989,29 @@
     </w:p>
     <w:p>
       <w:pPr>
-        <w:pStyle w:val="13"/>
+        <w:pStyle w:val="TOC1"/>
         <w:tabs>
           <w:tab w:val="right" w:leader="dot" w:pos="8296"/>
         </w:tabs>
         <w:rPr>
-          <w:rFonts w:ascii="等线" w:eastAsia="等线" w:hAnsi="等线"/>
+          <w:rFonts w:asciiTheme="minorHAnsi" w:eastAsiaTheme="minorEastAsia" w:hAnsiTheme="minorHAnsi" w:cstheme="minorBidi"/>
           <w:noProof/>
-          <w:sz w:val="21"/>
           <w:szCs w:val="22"/>
         </w:rPr>
       </w:pPr>
-      <w:hyperlink w:anchor="_Toc532486907" w:history="1">
+      <w:hyperlink w:anchor="_Toc90406786" w:history="1">
         <w:r>
           <w:rPr>
             <w:rStyle w:val="a4"/>
-            <w:noProof/>
-          </w:rPr>
-          <w:t xml:space="preserve">4 </w:t>
+            <w:rFonts w:eastAsia="黑体"/>
+            <w:noProof/>
+          </w:rPr>
+          <w:t xml:space="preserve">3 </w:t>
         </w:r>
         <w:r>
           <w:rPr>
             <w:rStyle w:val="a4"/>
+            <w:rFonts w:eastAsia="黑体"/>
             <w:noProof/>
           </w:rPr>
           <w:t>通用批发零售业务管理系统</w:t>
@@ -2083,6 +2019,7 @@
         <w:r>
           <w:rPr>
             <w:rStyle w:val="a4"/>
+            <w:rFonts w:eastAsia="黑体"/>
             <w:noProof/>
           </w:rPr>
           <w:t>V3.0</w:t>
@@ -2090,9 +2027,10 @@
         <w:r>
           <w:rPr>
             <w:rStyle w:val="a4"/>
-            <w:noProof/>
-          </w:rPr>
-          <w:t>系统设计</w:t>
+            <w:rFonts w:eastAsia="黑体"/>
+            <w:noProof/>
+          </w:rPr>
+          <w:t>需求分析</w:t>
         </w:r>
         <w:r>
           <w:rPr>
@@ -2113,7 +2051,7 @@
             <w:noProof/>
             <w:webHidden/>
           </w:rPr>
-          <w:instrText xml:space="preserve"> PAGEREF _Toc532486907 \h </w:instrText>
+          <w:instrText xml:space="preserve"> PAGEREF _Toc90406786 \h </w:instrText>
         </w:r>
         <w:r>
           <w:rPr>
@@ -2146,25 +2084,23 @@
     </w:p>
     <w:p>
       <w:pPr>
-        <w:pStyle w:val="23"/>
+        <w:pStyle w:val="TOC2"/>
         <w:tabs>
           <w:tab w:val="right" w:leader="dot" w:pos="8296"/>
         </w:tabs>
-        <w:ind w:left="420"/>
-        <w:rPr>
-          <w:rFonts w:ascii="等线" w:eastAsia="等线" w:hAnsi="等线"/>
+        <w:rPr>
+          <w:rFonts w:asciiTheme="minorHAnsi" w:eastAsiaTheme="minorEastAsia" w:hAnsiTheme="minorHAnsi" w:cstheme="minorBidi"/>
           <w:noProof/>
-          <w:sz w:val="21"/>
           <w:szCs w:val="22"/>
         </w:rPr>
       </w:pPr>
-      <w:hyperlink w:anchor="_Toc532486908" w:history="1">
+      <w:hyperlink w:anchor="_Toc90406787" w:history="1">
         <w:r>
           <w:rPr>
             <w:rStyle w:val="a4"/>
             <w:noProof/>
           </w:rPr>
-          <w:t xml:space="preserve">4.1 </w:t>
+          <w:t xml:space="preserve">3.1 </w:t>
         </w:r>
         <w:r>
           <w:rPr>
@@ -2185,7 +2121,7 @@
             <w:rStyle w:val="a4"/>
             <w:noProof/>
           </w:rPr>
-          <w:t>的功能结构设计</w:t>
+          <w:t>需求用例分析建模</w:t>
         </w:r>
         <w:r>
           <w:rPr>
@@ -2206,7 +2142,7 @@
             <w:noProof/>
             <w:webHidden/>
           </w:rPr>
-          <w:instrText xml:space="preserve"> PAGEREF _Toc532486908 \h </w:instrText>
+          <w:instrText xml:space="preserve"> PAGEREF _Toc90406787 \h </w:instrText>
         </w:r>
         <w:r>
           <w:rPr>
@@ -2239,25 +2175,23 @@
     </w:p>
     <w:p>
       <w:pPr>
-        <w:pStyle w:val="23"/>
+        <w:pStyle w:val="TOC2"/>
         <w:tabs>
           <w:tab w:val="right" w:leader="dot" w:pos="8296"/>
         </w:tabs>
-        <w:ind w:left="420"/>
-        <w:rPr>
-          <w:rFonts w:ascii="等线" w:eastAsia="等线" w:hAnsi="等线"/>
+        <w:rPr>
+          <w:rFonts w:asciiTheme="minorHAnsi" w:eastAsiaTheme="minorEastAsia" w:hAnsiTheme="minorHAnsi" w:cstheme="minorBidi"/>
           <w:noProof/>
-          <w:sz w:val="21"/>
           <w:szCs w:val="22"/>
         </w:rPr>
       </w:pPr>
-      <w:hyperlink w:anchor="_Toc532486909" w:history="1">
+      <w:hyperlink w:anchor="_Toc90406788" w:history="1">
         <w:r>
           <w:rPr>
             <w:rStyle w:val="a4"/>
             <w:noProof/>
           </w:rPr>
-          <w:t xml:space="preserve">4.2 </w:t>
+          <w:t xml:space="preserve">3.2 </w:t>
         </w:r>
         <w:r>
           <w:rPr>
@@ -2278,21 +2212,7 @@
             <w:rStyle w:val="a4"/>
             <w:noProof/>
           </w:rPr>
-          <w:t>的</w:t>
-        </w:r>
-        <w:r>
-          <w:rPr>
-            <w:rStyle w:val="a4"/>
-            <w:noProof/>
-          </w:rPr>
-          <w:t>UI</w:t>
-        </w:r>
-        <w:r>
-          <w:rPr>
-            <w:rStyle w:val="a4"/>
-            <w:noProof/>
-          </w:rPr>
-          <w:t>设计</w:t>
+          <w:t>需求的静态分析建模</w:t>
         </w:r>
         <w:r>
           <w:rPr>
@@ -2313,7 +2233,7 @@
             <w:noProof/>
             <w:webHidden/>
           </w:rPr>
-          <w:instrText xml:space="preserve"> PAGEREF _Toc532486909 \h </w:instrText>
+          <w:instrText xml:space="preserve"> PAGEREF _Toc90406788 \h </w:instrText>
         </w:r>
         <w:r>
           <w:rPr>
@@ -2346,25 +2266,23 @@
     </w:p>
     <w:p>
       <w:pPr>
-        <w:pStyle w:val="23"/>
+        <w:pStyle w:val="TOC2"/>
         <w:tabs>
           <w:tab w:val="right" w:leader="dot" w:pos="8296"/>
         </w:tabs>
-        <w:ind w:left="420"/>
-        <w:rPr>
-          <w:rFonts w:ascii="等线" w:eastAsia="等线" w:hAnsi="等线"/>
+        <w:rPr>
+          <w:rFonts w:asciiTheme="minorHAnsi" w:eastAsiaTheme="minorEastAsia" w:hAnsiTheme="minorHAnsi" w:cstheme="minorBidi"/>
           <w:noProof/>
-          <w:sz w:val="21"/>
           <w:szCs w:val="22"/>
         </w:rPr>
       </w:pPr>
-      <w:hyperlink w:anchor="_Toc532486910" w:history="1">
+      <w:hyperlink w:anchor="_Toc90406789" w:history="1">
         <w:r>
           <w:rPr>
             <w:rStyle w:val="a4"/>
             <w:noProof/>
           </w:rPr>
-          <w:t xml:space="preserve">4.2.1 </w:t>
+          <w:t xml:space="preserve">3.3 </w:t>
         </w:r>
         <w:r>
           <w:rPr>
@@ -2385,21 +2303,7 @@
             <w:rStyle w:val="a4"/>
             <w:noProof/>
           </w:rPr>
-          <w:t>菜单</w:t>
-        </w:r>
-        <w:r>
-          <w:rPr>
-            <w:rStyle w:val="a4"/>
-            <w:noProof/>
-          </w:rPr>
-          <w:t>UI</w:t>
-        </w:r>
-        <w:r>
-          <w:rPr>
-            <w:rStyle w:val="a4"/>
-            <w:noProof/>
-          </w:rPr>
-          <w:t>设计</w:t>
+          <w:t>需求的行为分析建模</w:t>
         </w:r>
         <w:r>
           <w:rPr>
@@ -2420,7 +2324,7 @@
             <w:noProof/>
             <w:webHidden/>
           </w:rPr>
-          <w:instrText xml:space="preserve"> PAGEREF _Toc532486910 \h </w:instrText>
+          <w:instrText xml:space="preserve"> PAGEREF _Toc90406789 \h </w:instrText>
         </w:r>
         <w:r>
           <w:rPr>
@@ -2440,7 +2344,7 @@
             <w:noProof/>
             <w:webHidden/>
           </w:rPr>
-          <w:t>2</w:t>
+          <w:t>3</w:t>
         </w:r>
         <w:r>
           <w:rPr>
@@ -2453,36 +2357,37 @@
     </w:p>
     <w:p>
       <w:pPr>
-        <w:pStyle w:val="23"/>
+        <w:pStyle w:val="TOC1"/>
         <w:tabs>
           <w:tab w:val="right" w:leader="dot" w:pos="8296"/>
         </w:tabs>
-        <w:ind w:left="420"/>
-        <w:rPr>
-          <w:rFonts w:ascii="等线" w:eastAsia="等线" w:hAnsi="等线"/>
+        <w:rPr>
+          <w:rFonts w:asciiTheme="minorHAnsi" w:eastAsiaTheme="minorEastAsia" w:hAnsiTheme="minorHAnsi" w:cstheme="minorBidi"/>
           <w:noProof/>
-          <w:sz w:val="21"/>
           <w:szCs w:val="22"/>
         </w:rPr>
       </w:pPr>
-      <w:hyperlink w:anchor="_Toc532486911" w:history="1">
+      <w:hyperlink w:anchor="_Toc90406790" w:history="1">
         <w:r>
           <w:rPr>
             <w:rStyle w:val="a4"/>
-            <w:noProof/>
-          </w:rPr>
-          <w:t xml:space="preserve">4.2.2 </w:t>
+            <w:rFonts w:eastAsia="黑体"/>
+            <w:noProof/>
+          </w:rPr>
+          <w:t xml:space="preserve">4 </w:t>
         </w:r>
         <w:r>
           <w:rPr>
             <w:rStyle w:val="a4"/>
-            <w:noProof/>
-          </w:rPr>
-          <w:t>系统</w:t>
+            <w:rFonts w:eastAsia="黑体"/>
+            <w:noProof/>
+          </w:rPr>
+          <w:t>通用批发零售业务管理系统</w:t>
         </w:r>
         <w:r>
           <w:rPr>
             <w:rStyle w:val="a4"/>
+            <w:rFonts w:eastAsia="黑体"/>
             <w:noProof/>
           </w:rPr>
           <w:t>V3.0</w:t>
@@ -2490,23 +2395,10 @@
         <w:r>
           <w:rPr>
             <w:rStyle w:val="a4"/>
-            <w:noProof/>
-          </w:rPr>
-          <w:t>主要交互</w:t>
-        </w:r>
-        <w:r>
-          <w:rPr>
-            <w:rStyle w:val="a4"/>
-            <w:noProof/>
-          </w:rPr>
-          <w:t>UI</w:t>
-        </w:r>
-        <w:r>
-          <w:rPr>
-            <w:rStyle w:val="a4"/>
-            <w:noProof/>
-          </w:rPr>
-          <w:t>设计</w:t>
+            <w:rFonts w:eastAsia="黑体"/>
+            <w:noProof/>
+          </w:rPr>
+          <w:t>系统设计</w:t>
         </w:r>
         <w:r>
           <w:rPr>
@@ -2527,7 +2419,7 @@
             <w:noProof/>
             <w:webHidden/>
           </w:rPr>
-          <w:instrText xml:space="preserve"> PAGEREF _Toc532486911 \h </w:instrText>
+          <w:instrText xml:space="preserve"> PAGEREF _Toc90406790 \h </w:instrText>
         </w:r>
         <w:r>
           <w:rPr>
@@ -2547,7 +2439,7 @@
             <w:noProof/>
             <w:webHidden/>
           </w:rPr>
-          <w:t>2</w:t>
+          <w:t>3</w:t>
         </w:r>
         <w:r>
           <w:rPr>
@@ -2560,25 +2452,23 @@
     </w:p>
     <w:p>
       <w:pPr>
-        <w:pStyle w:val="23"/>
+        <w:pStyle w:val="TOC2"/>
         <w:tabs>
           <w:tab w:val="right" w:leader="dot" w:pos="8296"/>
         </w:tabs>
-        <w:ind w:left="420"/>
-        <w:rPr>
-          <w:rFonts w:ascii="等线" w:eastAsia="等线" w:hAnsi="等线"/>
+        <w:rPr>
+          <w:rFonts w:asciiTheme="minorHAnsi" w:eastAsiaTheme="minorEastAsia" w:hAnsiTheme="minorHAnsi" w:cstheme="minorBidi"/>
           <w:noProof/>
-          <w:sz w:val="21"/>
           <w:szCs w:val="22"/>
         </w:rPr>
       </w:pPr>
-      <w:hyperlink w:anchor="_Toc532486912" w:history="1">
+      <w:hyperlink w:anchor="_Toc90406791" w:history="1">
         <w:r>
           <w:rPr>
             <w:rStyle w:val="a4"/>
             <w:noProof/>
           </w:rPr>
-          <w:t xml:space="preserve">4.2.3 </w:t>
+          <w:t xml:space="preserve">4.1 </w:t>
         </w:r>
         <w:r>
           <w:rPr>
@@ -2599,7 +2489,7 @@
             <w:rStyle w:val="a4"/>
             <w:noProof/>
           </w:rPr>
-          <w:t>数据结构设计</w:t>
+          <w:t>的功能结构设计</w:t>
         </w:r>
         <w:r>
           <w:rPr>
@@ -2620,7 +2510,7 @@
             <w:noProof/>
             <w:webHidden/>
           </w:rPr>
-          <w:instrText xml:space="preserve"> PAGEREF _Toc532486912 \h </w:instrText>
+          <w:instrText xml:space="preserve"> PAGEREF _Toc90406791 \h </w:instrText>
         </w:r>
         <w:r>
           <w:rPr>
@@ -2640,7 +2530,7 @@
             <w:noProof/>
             <w:webHidden/>
           </w:rPr>
-          <w:t>2</w:t>
+          <w:t>3</w:t>
         </w:r>
         <w:r>
           <w:rPr>
@@ -2653,31 +2543,30 @@
     </w:p>
     <w:p>
       <w:pPr>
-        <w:pStyle w:val="13"/>
+        <w:pStyle w:val="TOC2"/>
         <w:tabs>
           <w:tab w:val="right" w:leader="dot" w:pos="8296"/>
         </w:tabs>
         <w:rPr>
-          <w:rFonts w:ascii="等线" w:eastAsia="等线" w:hAnsi="等线"/>
+          <w:rFonts w:asciiTheme="minorHAnsi" w:eastAsiaTheme="minorEastAsia" w:hAnsiTheme="minorHAnsi" w:cstheme="minorBidi"/>
           <w:noProof/>
-          <w:sz w:val="21"/>
           <w:szCs w:val="22"/>
         </w:rPr>
       </w:pPr>
-      <w:hyperlink w:anchor="_Toc532486913" w:history="1">
+      <w:hyperlink w:anchor="_Toc90406792" w:history="1">
         <w:r>
           <w:rPr>
             <w:rStyle w:val="a4"/>
             <w:noProof/>
           </w:rPr>
-          <w:t xml:space="preserve">5 </w:t>
+          <w:t xml:space="preserve">4.2 </w:t>
         </w:r>
         <w:r>
           <w:rPr>
             <w:rStyle w:val="a4"/>
             <w:noProof/>
           </w:rPr>
-          <w:t>通用批发零售业务管理系统</w:t>
+          <w:t>系统</w:t>
         </w:r>
         <w:r>
           <w:rPr>
@@ -2691,7 +2580,21 @@
             <w:rStyle w:val="a4"/>
             <w:noProof/>
           </w:rPr>
-          <w:t>的重构与优化</w:t>
+          <w:t>的</w:t>
+        </w:r>
+        <w:r>
+          <w:rPr>
+            <w:rStyle w:val="a4"/>
+            <w:noProof/>
+          </w:rPr>
+          <w:t>UI</w:t>
+        </w:r>
+        <w:r>
+          <w:rPr>
+            <w:rStyle w:val="a4"/>
+            <w:noProof/>
+          </w:rPr>
+          <w:t>设计</w:t>
         </w:r>
         <w:r>
           <w:rPr>
@@ -2712,7 +2615,7 @@
             <w:noProof/>
             <w:webHidden/>
           </w:rPr>
-          <w:instrText xml:space="preserve"> PAGEREF _Toc532486913 \h </w:instrText>
+          <w:instrText xml:space="preserve"> PAGEREF _Toc90406792 \h </w:instrText>
         </w:r>
         <w:r>
           <w:rPr>
@@ -2732,7 +2635,7 @@
             <w:noProof/>
             <w:webHidden/>
           </w:rPr>
-          <w:t>2</w:t>
+          <w:t>3</w:t>
         </w:r>
         <w:r>
           <w:rPr>
@@ -2745,25 +2648,23 @@
     </w:p>
     <w:p>
       <w:pPr>
-        <w:pStyle w:val="23"/>
+        <w:pStyle w:val="TOC3"/>
         <w:tabs>
           <w:tab w:val="right" w:leader="dot" w:pos="8296"/>
         </w:tabs>
-        <w:ind w:left="420"/>
-        <w:rPr>
-          <w:rFonts w:ascii="等线" w:eastAsia="等线" w:hAnsi="等线"/>
+        <w:rPr>
+          <w:rFonts w:asciiTheme="minorHAnsi" w:eastAsiaTheme="minorEastAsia" w:hAnsiTheme="minorHAnsi" w:cstheme="minorBidi"/>
           <w:noProof/>
-          <w:sz w:val="21"/>
           <w:szCs w:val="22"/>
         </w:rPr>
       </w:pPr>
-      <w:hyperlink w:anchor="_Toc532486914" w:history="1">
+      <w:hyperlink w:anchor="_Toc90406793" w:history="1">
         <w:r>
           <w:rPr>
             <w:rStyle w:val="a4"/>
             <w:noProof/>
           </w:rPr>
-          <w:t xml:space="preserve">5.1 </w:t>
+          <w:t xml:space="preserve">4.2.1 </w:t>
         </w:r>
         <w:r>
           <w:rPr>
@@ -2784,7 +2685,21 @@
             <w:rStyle w:val="a4"/>
             <w:noProof/>
           </w:rPr>
-          <w:t>的数据库结构重构设计</w:t>
+          <w:t>菜单</w:t>
+        </w:r>
+        <w:r>
+          <w:rPr>
+            <w:rStyle w:val="a4"/>
+            <w:noProof/>
+          </w:rPr>
+          <w:t>UI</w:t>
+        </w:r>
+        <w:r>
+          <w:rPr>
+            <w:rStyle w:val="a4"/>
+            <w:noProof/>
+          </w:rPr>
+          <w:t>设计</w:t>
         </w:r>
         <w:r>
           <w:rPr>
@@ -2805,7 +2720,7 @@
             <w:noProof/>
             <w:webHidden/>
           </w:rPr>
-          <w:instrText xml:space="preserve"> PAGEREF _Toc532486914 \h </w:instrText>
+          <w:instrText xml:space="preserve"> PAGEREF _Toc90406793 \h </w:instrText>
         </w:r>
         <w:r>
           <w:rPr>
@@ -2838,25 +2753,23 @@
     </w:p>
     <w:p>
       <w:pPr>
-        <w:pStyle w:val="23"/>
+        <w:pStyle w:val="TOC3"/>
         <w:tabs>
           <w:tab w:val="right" w:leader="dot" w:pos="8296"/>
         </w:tabs>
-        <w:ind w:left="420"/>
-        <w:rPr>
-          <w:rFonts w:ascii="等线" w:eastAsia="等线" w:hAnsi="等线"/>
+        <w:rPr>
+          <w:rFonts w:asciiTheme="minorHAnsi" w:eastAsiaTheme="minorEastAsia" w:hAnsiTheme="minorHAnsi" w:cstheme="minorBidi"/>
           <w:noProof/>
-          <w:sz w:val="21"/>
           <w:szCs w:val="22"/>
         </w:rPr>
       </w:pPr>
-      <w:hyperlink w:anchor="_Toc532486915" w:history="1">
+      <w:hyperlink w:anchor="_Toc90406794" w:history="1">
         <w:r>
           <w:rPr>
             <w:rStyle w:val="a4"/>
             <w:noProof/>
           </w:rPr>
-          <w:t xml:space="preserve">5.2 </w:t>
+          <w:t xml:space="preserve">4.2.2 </w:t>
         </w:r>
         <w:r>
           <w:rPr>
@@ -2877,35 +2790,21 @@
             <w:rStyle w:val="a4"/>
             <w:noProof/>
           </w:rPr>
-          <w:t>的</w:t>
+          <w:t>主要交互</w:t>
         </w:r>
         <w:r>
           <w:rPr>
             <w:rStyle w:val="a4"/>
             <w:noProof/>
           </w:rPr>
-          <w:t>X</w:t>
+          <w:t>UI</w:t>
         </w:r>
         <w:r>
           <w:rPr>
             <w:rStyle w:val="a4"/>
             <w:noProof/>
           </w:rPr>
-          <w:t>功能模块及其</w:t>
-        </w:r>
-        <w:r>
-          <w:rPr>
-            <w:rStyle w:val="a4"/>
-            <w:noProof/>
-          </w:rPr>
-          <w:t>UI</w:t>
-        </w:r>
-        <w:r>
-          <w:rPr>
-            <w:rStyle w:val="a4"/>
-            <w:noProof/>
-          </w:rPr>
-          <w:t>重构设计</w:t>
+          <w:t>设计</w:t>
         </w:r>
         <w:r>
           <w:rPr>
@@ -2926,7 +2825,7 @@
             <w:noProof/>
             <w:webHidden/>
           </w:rPr>
-          <w:instrText xml:space="preserve"> PAGEREF _Toc532486915 \h </w:instrText>
+          <w:instrText xml:space="preserve"> PAGEREF _Toc90406794 \h </w:instrText>
         </w:r>
         <w:r>
           <w:rPr>
@@ -2959,25 +2858,23 @@
     </w:p>
     <w:p>
       <w:pPr>
-        <w:pStyle w:val="23"/>
+        <w:pStyle w:val="TOC3"/>
         <w:tabs>
           <w:tab w:val="right" w:leader="dot" w:pos="8296"/>
         </w:tabs>
-        <w:ind w:left="420"/>
-        <w:rPr>
-          <w:rFonts w:ascii="等线" w:eastAsia="等线" w:hAnsi="等线"/>
+        <w:rPr>
+          <w:rFonts w:asciiTheme="minorHAnsi" w:eastAsiaTheme="minorEastAsia" w:hAnsiTheme="minorHAnsi" w:cstheme="minorBidi"/>
           <w:noProof/>
-          <w:sz w:val="21"/>
           <w:szCs w:val="22"/>
         </w:rPr>
       </w:pPr>
-      <w:hyperlink w:anchor="_Toc532486916" w:history="1">
+      <w:hyperlink w:anchor="_Toc90406795" w:history="1">
         <w:r>
           <w:rPr>
             <w:rStyle w:val="a4"/>
             <w:noProof/>
           </w:rPr>
-          <w:t xml:space="preserve">5.3 </w:t>
+          <w:t xml:space="preserve">4.2.3 </w:t>
         </w:r>
         <w:r>
           <w:rPr>
@@ -2998,21 +2895,7 @@
             <w:rStyle w:val="a4"/>
             <w:noProof/>
           </w:rPr>
-          <w:t>的</w:t>
-        </w:r>
-        <w:r>
-          <w:rPr>
-            <w:rStyle w:val="a4"/>
-            <w:noProof/>
-          </w:rPr>
-          <w:t>X</w:t>
-        </w:r>
-        <w:r>
-          <w:rPr>
-            <w:rStyle w:val="a4"/>
-            <w:noProof/>
-          </w:rPr>
-          <w:t>功能模块重构编码</w:t>
+          <w:t>数据结构设计</w:t>
         </w:r>
         <w:r>
           <w:rPr>
@@ -3033,7 +2916,7 @@
             <w:noProof/>
             <w:webHidden/>
           </w:rPr>
-          <w:instrText xml:space="preserve"> PAGEREF _Toc532486916 \h </w:instrText>
+          <w:instrText xml:space="preserve"> PAGEREF _Toc90406795 \h </w:instrText>
         </w:r>
         <w:r>
           <w:rPr>
@@ -3066,22 +2949,430 @@
     </w:p>
     <w:p>
       <w:pPr>
-        <w:pStyle w:val="23"/>
+        <w:pStyle w:val="TOC1"/>
         <w:tabs>
           <w:tab w:val="right" w:leader="dot" w:pos="8296"/>
         </w:tabs>
-        <w:ind w:left="420"/>
-        <w:rPr>
-          <w:rFonts w:ascii="等线" w:eastAsia="等线" w:hAnsi="等线"/>
+        <w:rPr>
+          <w:rFonts w:asciiTheme="minorHAnsi" w:eastAsiaTheme="minorEastAsia" w:hAnsiTheme="minorHAnsi" w:cstheme="minorBidi"/>
           <w:noProof/>
-          <w:sz w:val="21"/>
           <w:szCs w:val="22"/>
         </w:rPr>
       </w:pPr>
-      <w:hyperlink w:anchor="_Toc532486917" w:history="1">
+      <w:hyperlink w:anchor="_Toc90406796" w:history="1">
         <w:r>
           <w:rPr>
             <w:rStyle w:val="a4"/>
+            <w:rFonts w:eastAsia="黑体"/>
+            <w:noProof/>
+          </w:rPr>
+          <w:t xml:space="preserve">5 </w:t>
+        </w:r>
+        <w:r>
+          <w:rPr>
+            <w:rStyle w:val="a4"/>
+            <w:rFonts w:eastAsia="黑体"/>
+            <w:noProof/>
+          </w:rPr>
+          <w:t>通用批发零售业务管理系统</w:t>
+        </w:r>
+        <w:r>
+          <w:rPr>
+            <w:rStyle w:val="a4"/>
+            <w:rFonts w:eastAsia="黑体"/>
+            <w:noProof/>
+          </w:rPr>
+          <w:t>V3.0</w:t>
+        </w:r>
+        <w:r>
+          <w:rPr>
+            <w:rStyle w:val="a4"/>
+            <w:rFonts w:eastAsia="黑体"/>
+            <w:noProof/>
+          </w:rPr>
+          <w:t>的重构与优化</w:t>
+        </w:r>
+        <w:r>
+          <w:rPr>
+            <w:noProof/>
+            <w:webHidden/>
+          </w:rPr>
+          <w:tab/>
+        </w:r>
+        <w:r>
+          <w:rPr>
+            <w:noProof/>
+            <w:webHidden/>
+          </w:rPr>
+          <w:fldChar w:fldCharType="begin"/>
+        </w:r>
+        <w:r>
+          <w:rPr>
+            <w:noProof/>
+            <w:webHidden/>
+          </w:rPr>
+          <w:instrText xml:space="preserve"> PAGEREF _Toc90406796 \h </w:instrText>
+        </w:r>
+        <w:r>
+          <w:rPr>
+            <w:noProof/>
+            <w:webHidden/>
+          </w:rPr>
+        </w:r>
+        <w:r>
+          <w:rPr>
+            <w:noProof/>
+            <w:webHidden/>
+          </w:rPr>
+          <w:fldChar w:fldCharType="separate"/>
+        </w:r>
+        <w:r>
+          <w:rPr>
+            <w:noProof/>
+            <w:webHidden/>
+          </w:rPr>
+          <w:t>3</w:t>
+        </w:r>
+        <w:r>
+          <w:rPr>
+            <w:noProof/>
+            <w:webHidden/>
+          </w:rPr>
+          <w:fldChar w:fldCharType="end"/>
+        </w:r>
+      </w:hyperlink>
+    </w:p>
+    <w:p>
+      <w:pPr>
+        <w:pStyle w:val="TOC2"/>
+        <w:tabs>
+          <w:tab w:val="right" w:leader="dot" w:pos="8296"/>
+        </w:tabs>
+        <w:rPr>
+          <w:rFonts w:asciiTheme="minorHAnsi" w:eastAsiaTheme="minorEastAsia" w:hAnsiTheme="minorHAnsi" w:cstheme="minorBidi"/>
+          <w:noProof/>
+          <w:szCs w:val="22"/>
+        </w:rPr>
+      </w:pPr>
+      <w:hyperlink w:anchor="_Toc90406797" w:history="1">
+        <w:r>
+          <w:rPr>
+            <w:rStyle w:val="a4"/>
+            <w:noProof/>
+          </w:rPr>
+          <w:t xml:space="preserve">5.1 </w:t>
+        </w:r>
+        <w:r>
+          <w:rPr>
+            <w:rStyle w:val="a4"/>
+            <w:noProof/>
+          </w:rPr>
+          <w:t>系统</w:t>
+        </w:r>
+        <w:r>
+          <w:rPr>
+            <w:rStyle w:val="a4"/>
+            <w:noProof/>
+          </w:rPr>
+          <w:t>V3.0</w:t>
+        </w:r>
+        <w:r>
+          <w:rPr>
+            <w:rStyle w:val="a4"/>
+            <w:noProof/>
+          </w:rPr>
+          <w:t>的数据库结构重构设计</w:t>
+        </w:r>
+        <w:r>
+          <w:rPr>
+            <w:noProof/>
+            <w:webHidden/>
+          </w:rPr>
+          <w:tab/>
+        </w:r>
+        <w:r>
+          <w:rPr>
+            <w:noProof/>
+            <w:webHidden/>
+          </w:rPr>
+          <w:fldChar w:fldCharType="begin"/>
+        </w:r>
+        <w:r>
+          <w:rPr>
+            <w:noProof/>
+            <w:webHidden/>
+          </w:rPr>
+          <w:instrText xml:space="preserve"> PAGEREF _Toc90406797 \h </w:instrText>
+        </w:r>
+        <w:r>
+          <w:rPr>
+            <w:noProof/>
+            <w:webHidden/>
+          </w:rPr>
+        </w:r>
+        <w:r>
+          <w:rPr>
+            <w:noProof/>
+            <w:webHidden/>
+          </w:rPr>
+          <w:fldChar w:fldCharType="separate"/>
+        </w:r>
+        <w:r>
+          <w:rPr>
+            <w:noProof/>
+            <w:webHidden/>
+          </w:rPr>
+          <w:t>4</w:t>
+        </w:r>
+        <w:r>
+          <w:rPr>
+            <w:noProof/>
+            <w:webHidden/>
+          </w:rPr>
+          <w:fldChar w:fldCharType="end"/>
+        </w:r>
+      </w:hyperlink>
+    </w:p>
+    <w:p>
+      <w:pPr>
+        <w:pStyle w:val="TOC2"/>
+        <w:tabs>
+          <w:tab w:val="right" w:leader="dot" w:pos="8296"/>
+        </w:tabs>
+        <w:rPr>
+          <w:rFonts w:asciiTheme="minorHAnsi" w:eastAsiaTheme="minorEastAsia" w:hAnsiTheme="minorHAnsi" w:cstheme="minorBidi"/>
+          <w:noProof/>
+          <w:szCs w:val="22"/>
+        </w:rPr>
+      </w:pPr>
+      <w:hyperlink w:anchor="_Toc90406798" w:history="1">
+        <w:r>
+          <w:rPr>
+            <w:rStyle w:val="a4"/>
+            <w:noProof/>
+          </w:rPr>
+          <w:t xml:space="preserve">5.2 </w:t>
+        </w:r>
+        <w:r>
+          <w:rPr>
+            <w:rStyle w:val="a4"/>
+            <w:noProof/>
+          </w:rPr>
+          <w:t>系统</w:t>
+        </w:r>
+        <w:r>
+          <w:rPr>
+            <w:rStyle w:val="a4"/>
+            <w:noProof/>
+          </w:rPr>
+          <w:t>V3.0</w:t>
+        </w:r>
+        <w:r>
+          <w:rPr>
+            <w:rStyle w:val="a4"/>
+            <w:noProof/>
+          </w:rPr>
+          <w:t>的</w:t>
+        </w:r>
+        <w:r>
+          <w:rPr>
+            <w:rStyle w:val="a4"/>
+            <w:noProof/>
+          </w:rPr>
+          <w:t>X</w:t>
+        </w:r>
+        <w:r>
+          <w:rPr>
+            <w:rStyle w:val="a4"/>
+            <w:noProof/>
+          </w:rPr>
+          <w:t>功能模块及其</w:t>
+        </w:r>
+        <w:r>
+          <w:rPr>
+            <w:rStyle w:val="a4"/>
+            <w:noProof/>
+          </w:rPr>
+          <w:t>UI</w:t>
+        </w:r>
+        <w:r>
+          <w:rPr>
+            <w:rStyle w:val="a4"/>
+            <w:noProof/>
+          </w:rPr>
+          <w:t>重构设计</w:t>
+        </w:r>
+        <w:r>
+          <w:rPr>
+            <w:noProof/>
+            <w:webHidden/>
+          </w:rPr>
+          <w:tab/>
+        </w:r>
+        <w:r>
+          <w:rPr>
+            <w:noProof/>
+            <w:webHidden/>
+          </w:rPr>
+          <w:fldChar w:fldCharType="begin"/>
+        </w:r>
+        <w:r>
+          <w:rPr>
+            <w:noProof/>
+            <w:webHidden/>
+          </w:rPr>
+          <w:instrText xml:space="preserve"> PAGEREF _Toc90406798 \h </w:instrText>
+        </w:r>
+        <w:r>
+          <w:rPr>
+            <w:noProof/>
+            <w:webHidden/>
+          </w:rPr>
+        </w:r>
+        <w:r>
+          <w:rPr>
+            <w:noProof/>
+            <w:webHidden/>
+          </w:rPr>
+          <w:fldChar w:fldCharType="separate"/>
+        </w:r>
+        <w:r>
+          <w:rPr>
+            <w:noProof/>
+            <w:webHidden/>
+          </w:rPr>
+          <w:t>4</w:t>
+        </w:r>
+        <w:r>
+          <w:rPr>
+            <w:noProof/>
+            <w:webHidden/>
+          </w:rPr>
+          <w:fldChar w:fldCharType="end"/>
+        </w:r>
+      </w:hyperlink>
+    </w:p>
+    <w:p>
+      <w:pPr>
+        <w:pStyle w:val="TOC2"/>
+        <w:tabs>
+          <w:tab w:val="right" w:leader="dot" w:pos="8296"/>
+        </w:tabs>
+        <w:rPr>
+          <w:rFonts w:asciiTheme="minorHAnsi" w:eastAsiaTheme="minorEastAsia" w:hAnsiTheme="minorHAnsi" w:cstheme="minorBidi"/>
+          <w:noProof/>
+          <w:szCs w:val="22"/>
+        </w:rPr>
+      </w:pPr>
+      <w:hyperlink w:anchor="_Toc90406799" w:history="1">
+        <w:r>
+          <w:rPr>
+            <w:rStyle w:val="a4"/>
+            <w:noProof/>
+          </w:rPr>
+          <w:t xml:space="preserve">5.3 </w:t>
+        </w:r>
+        <w:r>
+          <w:rPr>
+            <w:rStyle w:val="a4"/>
+            <w:noProof/>
+          </w:rPr>
+          <w:t>系统</w:t>
+        </w:r>
+        <w:r>
+          <w:rPr>
+            <w:rStyle w:val="a4"/>
+            <w:noProof/>
+          </w:rPr>
+          <w:t>V3.0</w:t>
+        </w:r>
+        <w:r>
+          <w:rPr>
+            <w:rStyle w:val="a4"/>
+            <w:noProof/>
+          </w:rPr>
+          <w:t>的</w:t>
+        </w:r>
+        <w:r>
+          <w:rPr>
+            <w:rStyle w:val="a4"/>
+            <w:noProof/>
+          </w:rPr>
+          <w:t>X</w:t>
+        </w:r>
+        <w:r>
+          <w:rPr>
+            <w:rStyle w:val="a4"/>
+            <w:noProof/>
+          </w:rPr>
+          <w:t>功能模块重构编码</w:t>
+        </w:r>
+        <w:r>
+          <w:rPr>
+            <w:noProof/>
+            <w:webHidden/>
+          </w:rPr>
+          <w:tab/>
+        </w:r>
+        <w:r>
+          <w:rPr>
+            <w:noProof/>
+            <w:webHidden/>
+          </w:rPr>
+          <w:fldChar w:fldCharType="begin"/>
+        </w:r>
+        <w:r>
+          <w:rPr>
+            <w:noProof/>
+            <w:webHidden/>
+          </w:rPr>
+          <w:instrText xml:space="preserve"> PAGEREF _Toc90406799 \h </w:instrText>
+        </w:r>
+        <w:r>
+          <w:rPr>
+            <w:noProof/>
+            <w:webHidden/>
+          </w:rPr>
+        </w:r>
+        <w:r>
+          <w:rPr>
+            <w:noProof/>
+            <w:webHidden/>
+          </w:rPr>
+          <w:fldChar w:fldCharType="separate"/>
+        </w:r>
+        <w:r>
+          <w:rPr>
+            <w:noProof/>
+            <w:webHidden/>
+          </w:rPr>
+          <w:t>4</w:t>
+        </w:r>
+        <w:r>
+          <w:rPr>
+            <w:noProof/>
+            <w:webHidden/>
+          </w:rPr>
+          <w:fldChar w:fldCharType="end"/>
+        </w:r>
+      </w:hyperlink>
+    </w:p>
+    <w:p>
+      <w:pPr>
+        <w:pStyle w:val="TOC2"/>
+        <w:tabs>
+          <w:tab w:val="right" w:leader="dot" w:pos="8296"/>
+        </w:tabs>
+        <w:rPr>
+          <w:rFonts w:asciiTheme="minorHAnsi" w:eastAsiaTheme="minorEastAsia" w:hAnsiTheme="minorHAnsi" w:cstheme="minorBidi"/>
+          <w:noProof/>
+          <w:szCs w:val="22"/>
+        </w:rPr>
+      </w:pPr>
+      <w:hyperlink w:anchor="_Toc90406800" w:history="1">
+        <w:r>
+          <w:rPr>
+            <w:rStyle w:val="a4"/>
             <w:noProof/>
           </w:rPr>
           <w:t>5.4 … …</w:t>
@@ -3105,7 +3396,7 @@
             <w:noProof/>
             <w:webHidden/>
           </w:rPr>
-          <w:instrText xml:space="preserve"> PAGEREF _Toc532486917 \h </w:instrText>
+          <w:instrText xml:space="preserve"> PAGEREF _Toc90406800 \h </w:instrText>
         </w:r>
         <w:r>
           <w:rPr>
@@ -3125,7 +3416,7 @@
             <w:noProof/>
             <w:webHidden/>
           </w:rPr>
-          <w:t>3</w:t>
+          <w:t>4</w:t>
         </w:r>
         <w:r>
           <w:rPr>
@@ -3146,7 +3437,6 @@
         <w:snapToGrid w:val="0"/>
         <w:spacing w:line="300" w:lineRule="auto"/>
         <w:rPr>
-          <w:rFonts w:hint="eastAsia"/>
           <w:color w:val="FF0000"/>
         </w:rPr>
       </w:pPr>
@@ -3175,6 +3465,8 @@
           <w:docGrid w:type="lines" w:linePitch="312"/>
         </w:sectPr>
       </w:pPr>
+      <w:bookmarkStart w:id="1" w:name="_GoBack"/>
+      <w:bookmarkEnd w:id="1"/>
     </w:p>
     <w:p>
       <w:pPr>
@@ -3195,7 +3487,7 @@
           <w:lang w:eastAsia="zh-CN"/>
         </w:rPr>
       </w:pPr>
-      <w:bookmarkStart w:id="1" w:name="_Toc532486898"/>
+      <w:bookmarkStart w:id="2" w:name="_Toc90406777"/>
       <w:r>
         <w:rPr>
           <w:rFonts w:eastAsia="黑体" w:hint="eastAsia"/>
@@ -3207,7 +3499,7 @@
         <w:lastRenderedPageBreak/>
         <w:t>项目基本概况</w:t>
       </w:r>
-      <w:bookmarkEnd w:id="1"/>
+      <w:bookmarkEnd w:id="2"/>
     </w:p>
     <w:p>
       <w:pPr>
@@ -3830,7 +4122,7 @@
           <w:lang w:eastAsia="zh-CN"/>
         </w:rPr>
       </w:pPr>
-      <w:bookmarkStart w:id="2" w:name="_Toc532486899"/>
+      <w:bookmarkStart w:id="3" w:name="_Toc90406778"/>
       <w:r>
         <w:rPr>
           <w:rFonts w:eastAsia="黑体" w:hint="eastAsia"/>
@@ -3881,60 +4173,7 @@
         </w:rPr>
         <w:t>需求描述</w:t>
       </w:r>
-      <w:bookmarkEnd w:id="2"/>
-    </w:p>
-    <w:p>
-      <w:pPr>
-        <w:adjustRightInd w:val="0"/>
-        <w:snapToGrid w:val="0"/>
-        <w:spacing w:line="300" w:lineRule="auto"/>
-        <w:ind w:firstLineChars="200" w:firstLine="480"/>
-        <w:rPr>
-          <w:color w:val="C00000"/>
-          <w:sz w:val="24"/>
-        </w:rPr>
-      </w:pPr>
-      <w:r>
-        <w:rPr>
-          <w:rFonts w:hint="eastAsia"/>
-          <w:color w:val="C00000"/>
-          <w:sz w:val="24"/>
-        </w:rPr>
-        <w:t>根据同“甲方（即指导教师模拟）”的沟通、访谈结果，按照你的理解，写出相关的需求描述（</w:t>
-      </w:r>
-      <w:bookmarkStart w:id="3" w:name="_GoBack"/>
       <w:bookmarkEnd w:id="3"/>
-      <w:r>
-        <w:rPr>
-          <w:rFonts w:hint="eastAsia"/>
-          <w:color w:val="C00000"/>
-          <w:sz w:val="24"/>
-        </w:rPr>
-        <w:t>不仅仅限于</w:t>
-      </w:r>
-      <w:r>
-        <w:rPr>
-          <w:rFonts w:hint="eastAsia"/>
-          <w:color w:val="C00000"/>
-          <w:sz w:val="24"/>
-        </w:rPr>
-        <w:t>P</w:t>
-      </w:r>
-      <w:r>
-        <w:rPr>
-          <w:color w:val="C00000"/>
-          <w:sz w:val="24"/>
-        </w:rPr>
-        <w:t>PT</w:t>
-      </w:r>
-      <w:r>
-        <w:rPr>
-          <w:rFonts w:hint="eastAsia"/>
-          <w:color w:val="C00000"/>
-          <w:sz w:val="24"/>
-        </w:rPr>
-        <w:t>中的内容）</w:t>
-      </w:r>
     </w:p>
     <w:p>
       <w:pPr>
@@ -3956,7 +4195,7 @@
           <w:lang w:eastAsia="zh-CN"/>
         </w:rPr>
       </w:pPr>
-      <w:bookmarkStart w:id="4" w:name="_Toc532486900"/>
+      <w:bookmarkStart w:id="4" w:name="_Toc90406779"/>
       <w:r>
         <w:rPr>
           <w:rFonts w:ascii="Times New Roman" w:hAnsi="Times New Roman" w:hint="eastAsia"/>
@@ -4001,56 +4240,383 @@
     </w:p>
     <w:p>
       <w:pPr>
+        <w:pStyle w:val="3"/>
+        <w:numPr>
+          <w:ilvl w:val="0"/>
+          <w:numId w:val="27"/>
+        </w:numPr>
+        <w:rPr>
+          <w:b/>
+          <w:sz w:val="30"/>
+          <w:szCs w:val="30"/>
+        </w:rPr>
+      </w:pPr>
+      <w:bookmarkStart w:id="5" w:name="_Toc88647760"/>
+      <w:bookmarkStart w:id="6" w:name="_Toc89889169"/>
+      <w:bookmarkStart w:id="7" w:name="_Toc57400283"/>
+      <w:bookmarkStart w:id="8" w:name="_Toc58845309"/>
+      <w:bookmarkStart w:id="9" w:name="_Toc90406780"/>
+      <w:r>
+        <w:rPr>
+          <w:rFonts w:hint="eastAsia"/>
+        </w:rPr>
+        <w:t>系统功能划分</w:t>
+      </w:r>
+      <w:bookmarkEnd w:id="5"/>
+      <w:bookmarkEnd w:id="6"/>
+      <w:bookmarkEnd w:id="9"/>
+    </w:p>
+    <w:p>
+      <w:pPr>
         <w:topLinePunct/>
         <w:adjustRightInd w:val="0"/>
         <w:snapToGrid w:val="0"/>
         <w:spacing w:line="300" w:lineRule="auto"/>
         <w:ind w:firstLineChars="200" w:firstLine="480"/>
         <w:rPr>
-          <w:color w:val="C00000"/>
-          <w:sz w:val="24"/>
-        </w:rPr>
-      </w:pPr>
-      <w:r>
-        <w:rPr>
-          <w:rFonts w:hint="eastAsia"/>
-          <w:color w:val="C00000"/>
-          <w:sz w:val="24"/>
-        </w:rPr>
-        <w:t>此处粘贴</w:t>
-      </w:r>
-      <w:r>
-        <w:rPr>
-          <w:rFonts w:hint="eastAsia"/>
-          <w:color w:val="C00000"/>
-          <w:sz w:val="24"/>
-        </w:rPr>
-        <w:t>Lab4</w:t>
-      </w:r>
-      <w:r>
-        <w:rPr>
-          <w:rFonts w:hint="eastAsia"/>
-          <w:color w:val="C00000"/>
-          <w:sz w:val="24"/>
-        </w:rPr>
-        <w:t>实验报告的</w:t>
-      </w:r>
-      <w:r>
-        <w:rPr>
-          <w:rFonts w:hint="eastAsia"/>
-          <w:color w:val="C00000"/>
-          <w:sz w:val="24"/>
-        </w:rPr>
-        <w:t>V1.0</w:t>
-      </w:r>
-      <w:r>
-        <w:rPr>
-          <w:rFonts w:hint="eastAsia"/>
-          <w:color w:val="C00000"/>
-          <w:sz w:val="24"/>
-        </w:rPr>
-        <w:t>需求部分的内容</w:t>
-      </w:r>
+          <w:sz w:val="24"/>
+          <w:lang w:val="x-none"/>
+        </w:rPr>
+      </w:pPr>
+      <w:r>
+        <w:rPr>
+          <w:rFonts w:hint="eastAsia"/>
+          <w:sz w:val="24"/>
+          <w:lang w:val="x-none"/>
+        </w:rPr>
+        <w:t>此系统需要满足中小型</w:t>
+      </w:r>
+      <w:r>
+        <w:rPr>
+          <w:rFonts w:hint="eastAsia"/>
+          <w:sz w:val="24"/>
+          <w:lang w:val="x-none"/>
+        </w:rPr>
+        <w:t>从事批发、零售业务的</w:t>
+      </w:r>
+      <w:r>
+        <w:rPr>
+          <w:rFonts w:hint="eastAsia"/>
+          <w:sz w:val="24"/>
+          <w:lang w:val="x-none"/>
+        </w:rPr>
+        <w:t>公司经理（或商户老板）进行</w:t>
+      </w:r>
+      <w:r>
+        <w:rPr>
+          <w:rFonts w:hint="eastAsia"/>
+          <w:sz w:val="24"/>
+          <w:lang w:val="x-none"/>
+        </w:rPr>
+        <w:t>货品基本档案信息日常维护</w:t>
+      </w:r>
+      <w:r>
+        <w:rPr>
+          <w:rFonts w:hint="eastAsia"/>
+          <w:sz w:val="24"/>
+          <w:lang w:val="x-none"/>
+        </w:rPr>
+        <w:t>的需求，包括对货品种类的增删改查，对货品数量、成本及售价的更新调整等。</w:t>
+      </w:r>
+    </w:p>
+    <w:p>
+      <w:pPr>
+        <w:pStyle w:val="3"/>
+        <w:numPr>
+          <w:ilvl w:val="0"/>
+          <w:numId w:val="27"/>
+        </w:numPr>
+      </w:pPr>
+      <w:bookmarkStart w:id="10" w:name="_Toc89889170"/>
+      <w:bookmarkStart w:id="11" w:name="_Toc90406781"/>
+      <w:r>
+        <w:rPr>
+          <w:rFonts w:hint="eastAsia"/>
+        </w:rPr>
+        <w:t>客户资料维护</w:t>
+      </w:r>
+      <w:bookmarkEnd w:id="7"/>
+      <w:bookmarkEnd w:id="8"/>
+      <w:bookmarkEnd w:id="10"/>
+      <w:bookmarkEnd w:id="11"/>
+    </w:p>
+    <w:p>
+      <w:pPr>
+        <w:topLinePunct/>
+        <w:adjustRightInd w:val="0"/>
+        <w:snapToGrid w:val="0"/>
+        <w:spacing w:line="300" w:lineRule="auto"/>
+        <w:ind w:firstLineChars="200" w:firstLine="480"/>
+        <w:rPr>
+          <w:sz w:val="24"/>
+          <w:lang w:val="x-none"/>
+        </w:rPr>
+      </w:pPr>
+      <w:bookmarkStart w:id="12" w:name="_Toc57400284"/>
+      <w:bookmarkStart w:id="13" w:name="_Toc58845310"/>
+      <w:r>
+        <w:rPr>
+          <w:rFonts w:hint="eastAsia"/>
+          <w:sz w:val="24"/>
+          <w:lang w:val="x-none"/>
+        </w:rPr>
+        <w:t>此系统需要支持对</w:t>
+      </w:r>
+      <w:r>
+        <w:rPr>
+          <w:rFonts w:hint="eastAsia"/>
+          <w:sz w:val="24"/>
+          <w:lang w:val="x-none"/>
+        </w:rPr>
+        <w:t>客户（</w:t>
+      </w:r>
+      <w:r>
+        <w:rPr>
+          <w:rFonts w:hint="eastAsia"/>
+          <w:sz w:val="24"/>
+          <w:lang w:val="x-none"/>
+        </w:rPr>
+        <w:t>或</w:t>
+      </w:r>
+      <w:r>
+        <w:rPr>
+          <w:rFonts w:hint="eastAsia"/>
+          <w:sz w:val="24"/>
+          <w:lang w:val="x-none"/>
+        </w:rPr>
+        <w:t>购买者）基本档案信息的日常维护</w:t>
+      </w:r>
+      <w:r>
+        <w:rPr>
+          <w:rFonts w:hint="eastAsia"/>
+          <w:sz w:val="24"/>
+          <w:lang w:val="x-none"/>
+        </w:rPr>
+        <w:t>操作，包括对客户姓名、联系方式等基本信息的</w:t>
+      </w:r>
+      <w:proofErr w:type="gramStart"/>
+      <w:r>
+        <w:rPr>
+          <w:rFonts w:hint="eastAsia"/>
+          <w:sz w:val="24"/>
+          <w:lang w:val="x-none"/>
+        </w:rPr>
+        <w:t>增删改查等</w:t>
+      </w:r>
+      <w:proofErr w:type="gramEnd"/>
+      <w:r>
+        <w:rPr>
+          <w:rFonts w:hint="eastAsia"/>
+          <w:sz w:val="24"/>
+          <w:lang w:val="x-none"/>
+        </w:rPr>
+        <w:t>。</w:t>
+      </w:r>
+    </w:p>
+    <w:p>
+      <w:pPr>
+        <w:pStyle w:val="3"/>
+        <w:numPr>
+          <w:ilvl w:val="0"/>
+          <w:numId w:val="27"/>
+        </w:numPr>
+      </w:pPr>
+      <w:bookmarkStart w:id="14" w:name="_Toc89889171"/>
+      <w:bookmarkStart w:id="15" w:name="_Toc90406782"/>
+      <w:r>
+        <w:rPr>
+          <w:rFonts w:hint="eastAsia"/>
+        </w:rPr>
+        <w:t>销售业务管理</w:t>
+      </w:r>
+      <w:bookmarkEnd w:id="12"/>
+      <w:bookmarkEnd w:id="13"/>
+      <w:bookmarkEnd w:id="14"/>
+      <w:bookmarkEnd w:id="15"/>
+    </w:p>
+    <w:p>
+      <w:pPr>
+        <w:spacing w:line="300" w:lineRule="auto"/>
+        <w:ind w:firstLineChars="200" w:firstLine="480"/>
+        <w:rPr>
+          <w:sz w:val="24"/>
+          <w:lang w:val="x-none"/>
+        </w:rPr>
+      </w:pPr>
+      <w:bookmarkStart w:id="16" w:name="_Toc57400285"/>
+      <w:bookmarkStart w:id="17" w:name="_Toc58845311"/>
+      <w:r>
+        <w:rPr>
+          <w:rFonts w:hint="eastAsia"/>
+          <w:sz w:val="24"/>
+          <w:lang w:val="x-none"/>
+        </w:rPr>
+        <w:t>此系统需要</w:t>
+      </w:r>
+      <w:r>
+        <w:rPr>
+          <w:rFonts w:hint="eastAsia"/>
+          <w:sz w:val="24"/>
+          <w:lang w:val="x-none"/>
+        </w:rPr>
+        <w:t>实现货品销售过程管理</w:t>
+      </w:r>
+      <w:r>
+        <w:rPr>
+          <w:rFonts w:hint="eastAsia"/>
+          <w:sz w:val="24"/>
+          <w:lang w:val="x-none"/>
+        </w:rPr>
+        <w:t>的相关功能</w:t>
+      </w:r>
+      <w:r>
+        <w:rPr>
+          <w:rFonts w:hint="eastAsia"/>
+          <w:sz w:val="24"/>
+          <w:lang w:val="x-none"/>
+        </w:rPr>
+        <w:t>，包括</w:t>
+      </w:r>
+      <w:proofErr w:type="gramStart"/>
+      <w:r>
+        <w:rPr>
+          <w:rFonts w:hint="eastAsia"/>
+          <w:sz w:val="24"/>
+          <w:lang w:val="x-none"/>
+        </w:rPr>
+        <w:t>开销售</w:t>
+      </w:r>
+      <w:proofErr w:type="gramEnd"/>
+      <w:r>
+        <w:rPr>
+          <w:rFonts w:hint="eastAsia"/>
+          <w:sz w:val="24"/>
+          <w:lang w:val="x-none"/>
+        </w:rPr>
+        <w:t>单（草稿，可以保存、修改、删除）、审核（通过后，则库存发生变化、不可更改）、收款、退货（针对某个销售单</w:t>
+      </w:r>
+      <w:proofErr w:type="gramStart"/>
+      <w:r>
+        <w:rPr>
+          <w:rFonts w:hint="eastAsia"/>
+          <w:sz w:val="24"/>
+          <w:lang w:val="x-none"/>
+        </w:rPr>
+        <w:t>进行整单退货</w:t>
+      </w:r>
+      <w:proofErr w:type="gramEnd"/>
+      <w:r>
+        <w:rPr>
+          <w:rFonts w:hint="eastAsia"/>
+          <w:sz w:val="24"/>
+          <w:lang w:val="x-none"/>
+        </w:rPr>
+        <w:t>）等</w:t>
+      </w:r>
+      <w:r>
+        <w:rPr>
+          <w:rFonts w:hint="eastAsia"/>
+          <w:sz w:val="24"/>
+          <w:lang w:val="x-none"/>
+        </w:rPr>
+        <w:t>。</w:t>
+      </w:r>
+    </w:p>
+    <w:p>
+      <w:pPr>
+        <w:pStyle w:val="3"/>
+        <w:numPr>
+          <w:ilvl w:val="0"/>
+          <w:numId w:val="27"/>
+        </w:numPr>
+      </w:pPr>
+      <w:bookmarkStart w:id="18" w:name="_Toc89889172"/>
+      <w:bookmarkStart w:id="19" w:name="_Toc90406783"/>
+      <w:r>
+        <w:rPr>
+          <w:rFonts w:hint="eastAsia"/>
+        </w:rPr>
+        <w:t>库存管理</w:t>
+      </w:r>
+      <w:bookmarkEnd w:id="16"/>
+      <w:bookmarkEnd w:id="17"/>
+      <w:bookmarkEnd w:id="18"/>
+      <w:bookmarkEnd w:id="19"/>
+    </w:p>
+    <w:p>
+      <w:pPr>
+        <w:spacing w:line="300" w:lineRule="auto"/>
+        <w:ind w:firstLineChars="200" w:firstLine="480"/>
+        <w:rPr>
+          <w:sz w:val="24"/>
+          <w:lang w:val="x-none"/>
+        </w:rPr>
+      </w:pPr>
+      <w:r>
+        <w:rPr>
+          <w:rFonts w:hint="eastAsia"/>
+          <w:sz w:val="24"/>
+          <w:lang w:val="x-none"/>
+        </w:rPr>
+        <w:t>此系统应提供</w:t>
+      </w:r>
+      <w:r>
+        <w:rPr>
+          <w:rFonts w:hint="eastAsia"/>
+          <w:sz w:val="24"/>
+          <w:lang w:val="x-none"/>
+        </w:rPr>
+        <w:t>采购进货入库、质量检验、货品登记、销售出库、库存盘点、库存统计查询等功能。</w:t>
+      </w:r>
+    </w:p>
+    <w:p>
+      <w:pPr>
+        <w:topLinePunct/>
+        <w:adjustRightInd w:val="0"/>
+        <w:snapToGrid w:val="0"/>
+        <w:spacing w:line="300" w:lineRule="auto"/>
+        <w:rPr>
+          <w:sz w:val="24"/>
+          <w:lang w:val="x-none"/>
+        </w:rPr>
+      </w:pPr>
+    </w:p>
+    <w:p>
+      <w:pPr>
+        <w:topLinePunct/>
+        <w:adjustRightInd w:val="0"/>
+        <w:snapToGrid w:val="0"/>
+        <w:spacing w:line="300" w:lineRule="auto"/>
+        <w:rPr>
+          <w:sz w:val="24"/>
+          <w:lang w:val="x-none"/>
+        </w:rPr>
+      </w:pPr>
+    </w:p>
+    <w:p>
+      <w:pPr>
+        <w:topLinePunct/>
+        <w:adjustRightInd w:val="0"/>
+        <w:snapToGrid w:val="0"/>
+        <w:spacing w:line="300" w:lineRule="auto"/>
+        <w:rPr>
+          <w:sz w:val="24"/>
+          <w:lang w:val="x-none"/>
+        </w:rPr>
+      </w:pPr>
+    </w:p>
+    <w:p>
+      <w:pPr>
+        <w:topLinePunct/>
+        <w:adjustRightInd w:val="0"/>
+        <w:snapToGrid w:val="0"/>
+        <w:spacing w:line="300" w:lineRule="auto"/>
+        <w:rPr>
+          <w:rFonts w:hint="eastAsia"/>
+          <w:sz w:val="24"/>
+          <w:lang w:val="x-none"/>
+        </w:rPr>
+      </w:pPr>
     </w:p>
     <w:p>
       <w:pPr>
@@ -4072,7 +4638,7 @@
           <w:lang w:eastAsia="zh-CN"/>
         </w:rPr>
       </w:pPr>
-      <w:bookmarkStart w:id="5" w:name="_Toc532486901"/>
+      <w:bookmarkStart w:id="20" w:name="_Toc90406784"/>
       <w:r>
         <w:rPr>
           <w:rFonts w:ascii="Times New Roman" w:hAnsi="Times New Roman" w:hint="eastAsia"/>
@@ -4081,6 +4647,7 @@
           <w:szCs w:val="30"/>
           <w:lang w:eastAsia="zh-CN"/>
         </w:rPr>
+        <w:lastRenderedPageBreak/>
         <w:t>通用批发零售业务管理系统</w:t>
       </w:r>
       <w:r>
@@ -4123,81 +4690,222 @@
         </w:rPr>
         <w:t>需求</w:t>
       </w:r>
-      <w:bookmarkEnd w:id="5"/>
+      <w:bookmarkEnd w:id="20"/>
     </w:p>
     <w:p>
       <w:pPr>
-        <w:topLinePunct/>
-        <w:adjustRightInd w:val="0"/>
-        <w:snapToGrid w:val="0"/>
+        <w:pStyle w:val="af3"/>
+        <w:numPr>
+          <w:ilvl w:val="0"/>
+          <w:numId w:val="26"/>
+        </w:numPr>
         <w:spacing w:line="300" w:lineRule="auto"/>
-        <w:ind w:firstLineChars="200" w:firstLine="480"/>
-        <w:rPr>
-          <w:sz w:val="24"/>
-          <w:lang w:val="x-none"/>
-        </w:rPr>
-      </w:pPr>
-      <w:r>
-        <w:rPr>
-          <w:rFonts w:hint="eastAsia"/>
-          <w:color w:val="C00000"/>
-          <w:sz w:val="24"/>
-        </w:rPr>
-        <w:t>此处粘贴</w:t>
-      </w:r>
-      <w:r>
-        <w:rPr>
-          <w:rFonts w:hint="eastAsia"/>
-          <w:color w:val="C00000"/>
-          <w:sz w:val="24"/>
-        </w:rPr>
-        <w:t>Lab</w:t>
-      </w:r>
-      <w:r>
-        <w:rPr>
-          <w:color w:val="C00000"/>
-          <w:sz w:val="24"/>
-        </w:rPr>
-        <w:t>5</w:t>
-      </w:r>
-      <w:r>
-        <w:rPr>
-          <w:rFonts w:hint="eastAsia"/>
-          <w:color w:val="C00000"/>
-          <w:sz w:val="24"/>
-        </w:rPr>
-        <w:t>实验报告的</w:t>
-      </w:r>
-      <w:r>
-        <w:rPr>
-          <w:rFonts w:hint="eastAsia"/>
-          <w:color w:val="C00000"/>
+        <w:ind w:firstLineChars="0"/>
+        <w:rPr>
+          <w:sz w:val="24"/>
+        </w:rPr>
+      </w:pPr>
+      <w:r>
+        <w:rPr>
+          <w:rFonts w:hint="eastAsia"/>
+          <w:sz w:val="24"/>
+        </w:rPr>
+        <w:t>支持多个仓库。同一种货品可以在不同的仓库中存放。仓库分为门店仓库和区域仓库。在任意</w:t>
+      </w:r>
+      <w:r>
+        <w:rPr>
+          <w:rFonts w:hint="eastAsia"/>
+          <w:sz w:val="24"/>
+        </w:rPr>
+        <w:t>2</w:t>
+      </w:r>
+      <w:r>
+        <w:rPr>
+          <w:rFonts w:hint="eastAsia"/>
+          <w:sz w:val="24"/>
+        </w:rPr>
+        <w:t>个仓库之间可以调拨货品，比如，若门店仓库的货品不足，可以从其他门店仓库中调拨，也可以从区域仓库中调拨</w:t>
+      </w:r>
+      <w:r>
+        <w:rPr>
+          <w:rFonts w:hint="eastAsia"/>
+          <w:sz w:val="24"/>
+        </w:rPr>
+        <w:t>。我们将会为各仓库设置默认的优先级，此外也会支持用户手动进行安排；</w:t>
+      </w:r>
+    </w:p>
+    <w:p>
+      <w:pPr>
+        <w:pStyle w:val="af3"/>
+        <w:numPr>
+          <w:ilvl w:val="0"/>
+          <w:numId w:val="26"/>
+        </w:numPr>
+        <w:spacing w:line="300" w:lineRule="auto"/>
+        <w:ind w:firstLineChars="0"/>
+        <w:rPr>
+          <w:sz w:val="24"/>
+        </w:rPr>
+      </w:pPr>
+      <w:r>
+        <w:rPr>
+          <w:rFonts w:hint="eastAsia"/>
+          <w:sz w:val="24"/>
+        </w:rPr>
+        <w:t>支持多个用户并行工作。该版本按照实际情况，将用户分成不同的角色，每个角色都有不同的业务权限（比如开单、审核、收款等），不同角色分别使用系统的部分功能。角色可以分为经理、店长、店员等</w:t>
+      </w:r>
+      <w:r>
+        <w:rPr>
+          <w:rFonts w:hint="eastAsia"/>
+          <w:sz w:val="24"/>
+        </w:rPr>
+        <w:t>（暂不需要考虑并发冲突问题）</w:t>
+      </w:r>
+      <w:r>
+        <w:rPr>
+          <w:rFonts w:hint="eastAsia"/>
+          <w:sz w:val="24"/>
+        </w:rPr>
+        <w:t>；</w:t>
+      </w:r>
+    </w:p>
+    <w:p>
+      <w:pPr>
+        <w:pStyle w:val="af3"/>
+        <w:numPr>
+          <w:ilvl w:val="0"/>
+          <w:numId w:val="26"/>
+        </w:numPr>
+        <w:spacing w:line="300" w:lineRule="auto"/>
+        <w:ind w:firstLineChars="0"/>
+        <w:rPr>
+          <w:sz w:val="24"/>
+        </w:rPr>
+      </w:pPr>
+      <w:r>
+        <w:rPr>
+          <w:rFonts w:hint="eastAsia"/>
+          <w:sz w:val="24"/>
+        </w:rPr>
+        <w:t>支持批发、零售业务并存。在实际门店中，既可以进行零售业务，也可以进行批发业务，因此，将客户分类（批发客户、零售客户），同时货品价格有多个（进货价、批发价、零售价），按照客户身份不同，分别执行不同的业务</w:t>
+      </w:r>
+      <w:r>
+        <w:rPr>
+          <w:rFonts w:hint="eastAsia"/>
+          <w:sz w:val="24"/>
+        </w:rPr>
+        <w:t>；</w:t>
+      </w:r>
+    </w:p>
+    <w:p>
+      <w:pPr>
+        <w:pStyle w:val="af3"/>
+        <w:numPr>
+          <w:ilvl w:val="0"/>
+          <w:numId w:val="26"/>
+        </w:numPr>
+        <w:spacing w:line="300" w:lineRule="auto"/>
+        <w:ind w:firstLineChars="0"/>
+        <w:rPr>
+          <w:sz w:val="24"/>
+        </w:rPr>
+      </w:pPr>
+      <w:r>
+        <w:rPr>
+          <w:rFonts w:hint="eastAsia"/>
+          <w:sz w:val="24"/>
+        </w:rPr>
+        <w:t>利润计算：在</w:t>
+      </w:r>
+      <w:r>
+        <w:rPr>
+          <w:rFonts w:hint="eastAsia"/>
           <w:sz w:val="24"/>
         </w:rPr>
         <w:t>V</w:t>
       </w:r>
       <w:r>
         <w:rPr>
-          <w:color w:val="C00000"/>
-          <w:sz w:val="24"/>
-        </w:rPr>
-        <w:t>2</w:t>
-      </w:r>
-      <w:r>
-        <w:rPr>
-          <w:rFonts w:hint="eastAsia"/>
-          <w:color w:val="C00000"/>
-          <w:sz w:val="24"/>
-        </w:rPr>
-        <w:t>.0</w:t>
-      </w:r>
-      <w:r>
-        <w:rPr>
-          <w:rFonts w:hint="eastAsia"/>
-          <w:color w:val="C00000"/>
-          <w:sz w:val="24"/>
-        </w:rPr>
-        <w:t>需求部分的内容</w:t>
+          <w:sz w:val="24"/>
+        </w:rPr>
+        <w:t>1.0</w:t>
+      </w:r>
+      <w:r>
+        <w:rPr>
+          <w:rFonts w:hint="eastAsia"/>
+          <w:sz w:val="24"/>
+        </w:rPr>
+        <w:t>的基础上完善销售单，使得在销售单中，能够显示本单的毛利润，方便</w:t>
+      </w:r>
+      <w:r>
+        <w:rPr>
+          <w:rFonts w:hint="eastAsia"/>
+          <w:sz w:val="24"/>
+        </w:rPr>
+        <w:t>V</w:t>
+      </w:r>
+      <w:r>
+        <w:rPr>
+          <w:sz w:val="24"/>
+        </w:rPr>
+        <w:t>3.0</w:t>
+      </w:r>
+      <w:r>
+        <w:rPr>
+          <w:rFonts w:hint="eastAsia"/>
+          <w:sz w:val="24"/>
+        </w:rPr>
+        <w:t>的利润统计；</w:t>
+      </w:r>
+    </w:p>
+    <w:p>
+      <w:pPr>
+        <w:pStyle w:val="af3"/>
+        <w:numPr>
+          <w:ilvl w:val="0"/>
+          <w:numId w:val="26"/>
+        </w:numPr>
+        <w:spacing w:line="300" w:lineRule="auto"/>
+        <w:ind w:firstLineChars="0"/>
+        <w:rPr>
+          <w:rFonts w:hint="eastAsia"/>
+          <w:sz w:val="24"/>
+        </w:rPr>
+      </w:pPr>
+      <w:r>
+        <w:rPr>
+          <w:rFonts w:hint="eastAsia"/>
+          <w:sz w:val="24"/>
+        </w:rPr>
+        <w:t>零售</w:t>
+      </w:r>
+      <w:r>
+        <w:rPr>
+          <w:rFonts w:hint="eastAsia"/>
+          <w:sz w:val="24"/>
+        </w:rPr>
+        <w:t>POS</w:t>
+      </w:r>
+      <w:r>
+        <w:rPr>
+          <w:rFonts w:hint="eastAsia"/>
+          <w:sz w:val="24"/>
+        </w:rPr>
+        <w:t>收银台：针对零售客户，开发专用的销售结账功能</w:t>
+      </w:r>
+      <w:r>
+        <w:rPr>
+          <w:rFonts w:hint="eastAsia"/>
+          <w:sz w:val="24"/>
+        </w:rPr>
+        <w:t>（包括应收、实收、找零等）</w:t>
+      </w:r>
+      <w:r>
+        <w:rPr>
+          <w:rFonts w:hint="eastAsia"/>
+          <w:sz w:val="24"/>
+        </w:rPr>
+        <w:t>，即现实中超市的收银台。</w:t>
       </w:r>
     </w:p>
     <w:p>
@@ -4220,7 +4928,7 @@
           <w:lang w:eastAsia="zh-CN"/>
         </w:rPr>
       </w:pPr>
-      <w:bookmarkStart w:id="6" w:name="_Toc532486902"/>
+      <w:bookmarkStart w:id="21" w:name="_Toc90406785"/>
       <w:r>
         <w:rPr>
           <w:rFonts w:ascii="Times New Roman" w:hAnsi="Times New Roman" w:hint="eastAsia"/>
@@ -4281,7 +4989,7 @@
         </w:rPr>
         <w:t>需求</w:t>
       </w:r>
-      <w:bookmarkEnd w:id="6"/>
+      <w:bookmarkEnd w:id="21"/>
     </w:p>
     <w:p>
       <w:pPr>
@@ -4429,7 +5137,7 @@
           <w:lang w:eastAsia="zh-CN"/>
         </w:rPr>
       </w:pPr>
-      <w:bookmarkStart w:id="7" w:name="_Toc532486903"/>
+      <w:bookmarkStart w:id="22" w:name="_Toc90406786"/>
       <w:r>
         <w:rPr>
           <w:rFonts w:eastAsia="黑体" w:hint="eastAsia"/>
@@ -4480,7 +5188,7 @@
         </w:rPr>
         <w:t>需求分析</w:t>
       </w:r>
-      <w:bookmarkEnd w:id="7"/>
+      <w:bookmarkEnd w:id="22"/>
     </w:p>
     <w:p>
       <w:pPr>
@@ -4502,7 +5210,7 @@
           <w:lang w:eastAsia="zh-CN"/>
         </w:rPr>
       </w:pPr>
-      <w:bookmarkStart w:id="8" w:name="_Toc532486904"/>
+      <w:bookmarkStart w:id="23" w:name="_Toc90406787"/>
       <w:r>
         <w:rPr>
           <w:rFonts w:ascii="Times New Roman" w:hAnsi="Times New Roman" w:hint="eastAsia"/>
@@ -4563,7 +5271,7 @@
         </w:rPr>
         <w:t>用例分析建模</w:t>
       </w:r>
-      <w:bookmarkEnd w:id="8"/>
+      <w:bookmarkEnd w:id="23"/>
     </w:p>
     <w:p>
       <w:pPr>
@@ -4872,7 +5580,7 @@
           <w:lang w:eastAsia="zh-CN"/>
         </w:rPr>
       </w:pPr>
-      <w:bookmarkStart w:id="9" w:name="_Toc532486905"/>
+      <w:bookmarkStart w:id="24" w:name="_Toc90406788"/>
       <w:r>
         <w:rPr>
           <w:rFonts w:ascii="Times New Roman" w:hAnsi="Times New Roman" w:hint="eastAsia"/>
@@ -4881,7 +5589,6 @@
           <w:szCs w:val="30"/>
           <w:lang w:eastAsia="zh-CN"/>
         </w:rPr>
-        <w:lastRenderedPageBreak/>
         <w:t>系统</w:t>
       </w:r>
       <w:r>
@@ -4944,7 +5651,7 @@
         </w:rPr>
         <w:t>静态分析建模</w:t>
       </w:r>
-      <w:bookmarkEnd w:id="9"/>
+      <w:bookmarkEnd w:id="24"/>
     </w:p>
     <w:p>
       <w:pPr>
@@ -5054,7 +5761,7 @@
           <w:lang w:eastAsia="zh-CN"/>
         </w:rPr>
       </w:pPr>
-      <w:bookmarkStart w:id="10" w:name="_Toc532486906"/>
+      <w:bookmarkStart w:id="25" w:name="_Toc90406789"/>
       <w:r>
         <w:rPr>
           <w:rFonts w:ascii="Times New Roman" w:hAnsi="Times New Roman" w:hint="eastAsia"/>
@@ -5063,6 +5770,7 @@
           <w:szCs w:val="30"/>
           <w:lang w:eastAsia="zh-CN"/>
         </w:rPr>
+        <w:lastRenderedPageBreak/>
         <w:t>系统</w:t>
       </w:r>
       <w:r>
@@ -5105,7 +5813,7 @@
         </w:rPr>
         <w:t>需求的行为分析建模</w:t>
       </w:r>
-      <w:bookmarkEnd w:id="10"/>
+      <w:bookmarkEnd w:id="25"/>
     </w:p>
     <w:p>
       <w:pPr>
@@ -5254,7 +5962,7 @@
           <w:lang w:eastAsia="zh-CN"/>
         </w:rPr>
       </w:pPr>
-      <w:bookmarkStart w:id="11" w:name="_Toc532486907"/>
+      <w:bookmarkStart w:id="26" w:name="_Toc90406790"/>
       <w:r>
         <w:rPr>
           <w:rFonts w:eastAsia="黑体" w:hint="eastAsia"/>
@@ -5305,7 +6013,7 @@
         </w:rPr>
         <w:t>系统设计</w:t>
       </w:r>
-      <w:bookmarkEnd w:id="11"/>
+      <w:bookmarkEnd w:id="26"/>
     </w:p>
     <w:p>
       <w:pPr>
@@ -5327,7 +6035,7 @@
           <w:lang w:eastAsia="zh-CN"/>
         </w:rPr>
       </w:pPr>
-      <w:bookmarkStart w:id="12" w:name="_Toc532486908"/>
+      <w:bookmarkStart w:id="27" w:name="_Toc90406791"/>
       <w:r>
         <w:rPr>
           <w:rFonts w:ascii="Times New Roman" w:hAnsi="Times New Roman" w:hint="eastAsia"/>
@@ -5378,7 +6086,7 @@
         </w:rPr>
         <w:t>的功能结构设计</w:t>
       </w:r>
-      <w:bookmarkEnd w:id="12"/>
+      <w:bookmarkEnd w:id="27"/>
     </w:p>
     <w:p>
       <w:pPr>
@@ -5541,7 +6249,7 @@
           <w:lang w:eastAsia="zh-CN"/>
         </w:rPr>
       </w:pPr>
-      <w:bookmarkStart w:id="13" w:name="_Toc532486909"/>
+      <w:bookmarkStart w:id="28" w:name="_Toc90406792"/>
       <w:r>
         <w:rPr>
           <w:rFonts w:ascii="Times New Roman" w:hAnsi="Times New Roman" w:hint="eastAsia"/>
@@ -5613,102 +6321,62 @@
         </w:rPr>
         <w:t>设计</w:t>
       </w:r>
-      <w:bookmarkEnd w:id="13"/>
+      <w:bookmarkEnd w:id="28"/>
       <w:proofErr w:type="spellEnd"/>
     </w:p>
     <w:p>
       <w:pPr>
-        <w:pStyle w:val="2"/>
+        <w:pStyle w:val="3"/>
         <w:numPr>
-          <w:ilvl w:val="2"/>
-          <w:numId w:val="2"/>
+          <w:ilvl w:val="0"/>
+          <w:numId w:val="28"/>
         </w:numPr>
-        <w:topLinePunct/>
-        <w:adjustRightInd w:val="0"/>
-        <w:snapToGrid w:val="0"/>
-        <w:spacing w:before="120" w:after="120" w:line="300" w:lineRule="auto"/>
-        <w:ind w:left="0" w:firstLine="0"/>
-        <w:rPr>
-          <w:rFonts w:ascii="Times New Roman" w:hAnsi="Times New Roman"/>
-          <w:b w:val="0"/>
-          <w:sz w:val="28"/>
-          <w:szCs w:val="28"/>
-          <w:lang w:eastAsia="zh-CN"/>
-        </w:rPr>
-      </w:pPr>
-      <w:bookmarkStart w:id="14" w:name="_Toc532486910"/>
-      <w:r>
-        <w:rPr>
-          <w:rFonts w:ascii="Times New Roman" w:hAnsi="Times New Roman" w:hint="eastAsia"/>
-          <w:b w:val="0"/>
-          <w:sz w:val="28"/>
-          <w:szCs w:val="28"/>
-          <w:lang w:eastAsia="zh-CN"/>
+        <w:rPr>
+          <w:b/>
+        </w:rPr>
+      </w:pPr>
+      <w:bookmarkStart w:id="29" w:name="_Toc90406793"/>
+      <w:r>
+        <w:rPr>
+          <w:rFonts w:hint="eastAsia"/>
         </w:rPr>
         <w:t>系统</w:t>
       </w:r>
       <w:r>
         <w:rPr>
-          <w:rFonts w:ascii="Times New Roman" w:hAnsi="Times New Roman" w:hint="eastAsia"/>
-          <w:b w:val="0"/>
-          <w:sz w:val="28"/>
-          <w:szCs w:val="28"/>
-          <w:lang w:eastAsia="zh-CN"/>
+          <w:rFonts w:hint="eastAsia"/>
         </w:rPr>
         <w:t>V</w:t>
       </w:r>
       <w:r>
-        <w:rPr>
-          <w:rFonts w:ascii="Times New Roman" w:hAnsi="Times New Roman"/>
-          <w:b w:val="0"/>
-          <w:sz w:val="28"/>
-          <w:szCs w:val="28"/>
-          <w:lang w:eastAsia="zh-CN"/>
-        </w:rPr>
         <w:t>3</w:t>
       </w:r>
       <w:r>
         <w:rPr>
-          <w:rFonts w:ascii="Times New Roman" w:hAnsi="Times New Roman" w:hint="eastAsia"/>
-          <w:b w:val="0"/>
-          <w:sz w:val="28"/>
-          <w:szCs w:val="28"/>
-          <w:lang w:eastAsia="zh-CN"/>
+          <w:rFonts w:hint="eastAsia"/>
         </w:rPr>
         <w:t>.0</w:t>
       </w:r>
       <w:r>
         <w:rPr>
-          <w:rFonts w:ascii="Times New Roman" w:hAnsi="Times New Roman" w:hint="eastAsia"/>
-          <w:b w:val="0"/>
-          <w:sz w:val="28"/>
-          <w:szCs w:val="28"/>
-          <w:lang w:eastAsia="zh-CN"/>
+          <w:rFonts w:hint="eastAsia"/>
         </w:rPr>
         <w:t>菜单</w:t>
       </w:r>
       <w:proofErr w:type="spellStart"/>
       <w:r>
         <w:rPr>
-          <w:rFonts w:ascii="Times New Roman" w:hAnsi="Times New Roman" w:hint="eastAsia"/>
-          <w:b w:val="0"/>
-          <w:sz w:val="28"/>
-          <w:szCs w:val="28"/>
-          <w:lang w:eastAsia="zh-CN"/>
+          <w:rFonts w:hint="eastAsia"/>
         </w:rPr>
         <w:t>UI</w:t>
       </w:r>
       <w:r>
         <w:rPr>
-          <w:rFonts w:ascii="Times New Roman" w:hAnsi="Times New Roman" w:hint="eastAsia"/>
-          <w:b w:val="0"/>
-          <w:sz w:val="28"/>
-          <w:szCs w:val="28"/>
-          <w:lang w:eastAsia="zh-CN"/>
+          <w:rFonts w:hint="eastAsia"/>
         </w:rPr>
         <w:t>设计</w:t>
       </w:r>
-      <w:bookmarkEnd w:id="14"/>
+      <w:bookmarkEnd w:id="29"/>
       <w:proofErr w:type="spellEnd"/>
     </w:p>
     <w:p>
@@ -5749,97 +6417,57 @@
     </w:p>
     <w:p>
       <w:pPr>
-        <w:pStyle w:val="2"/>
+        <w:pStyle w:val="3"/>
         <w:numPr>
-          <w:ilvl w:val="2"/>
-          <w:numId w:val="2"/>
+          <w:ilvl w:val="0"/>
+          <w:numId w:val="28"/>
         </w:numPr>
-        <w:topLinePunct/>
-        <w:adjustRightInd w:val="0"/>
-        <w:snapToGrid w:val="0"/>
-        <w:spacing w:before="120" w:after="120" w:line="300" w:lineRule="auto"/>
-        <w:ind w:left="0" w:firstLine="0"/>
-        <w:rPr>
-          <w:rFonts w:ascii="Times New Roman" w:hAnsi="Times New Roman"/>
-          <w:b w:val="0"/>
-          <w:sz w:val="28"/>
-          <w:szCs w:val="28"/>
-          <w:lang w:eastAsia="zh-CN"/>
-        </w:rPr>
-      </w:pPr>
-      <w:bookmarkStart w:id="15" w:name="_Toc532486911"/>
-      <w:r>
-        <w:rPr>
-          <w:rFonts w:ascii="Times New Roman" w:hAnsi="Times New Roman" w:hint="eastAsia"/>
-          <w:b w:val="0"/>
-          <w:sz w:val="28"/>
-          <w:szCs w:val="28"/>
-          <w:lang w:eastAsia="zh-CN"/>
+        <w:rPr>
+          <w:b/>
+        </w:rPr>
+      </w:pPr>
+      <w:bookmarkStart w:id="30" w:name="_Toc90406794"/>
+      <w:r>
+        <w:rPr>
+          <w:rFonts w:hint="eastAsia"/>
         </w:rPr>
         <w:t>系统</w:t>
       </w:r>
       <w:r>
         <w:rPr>
-          <w:rFonts w:ascii="Times New Roman" w:hAnsi="Times New Roman" w:hint="eastAsia"/>
-          <w:b w:val="0"/>
-          <w:sz w:val="28"/>
-          <w:szCs w:val="28"/>
-          <w:lang w:eastAsia="zh-CN"/>
+          <w:rFonts w:hint="eastAsia"/>
         </w:rPr>
         <w:t>V</w:t>
       </w:r>
       <w:r>
-        <w:rPr>
-          <w:rFonts w:ascii="Times New Roman" w:hAnsi="Times New Roman"/>
-          <w:b w:val="0"/>
-          <w:sz w:val="28"/>
-          <w:szCs w:val="28"/>
-          <w:lang w:eastAsia="zh-CN"/>
-        </w:rPr>
         <w:t>3</w:t>
       </w:r>
       <w:r>
         <w:rPr>
-          <w:rFonts w:ascii="Times New Roman" w:hAnsi="Times New Roman" w:hint="eastAsia"/>
-          <w:b w:val="0"/>
-          <w:sz w:val="28"/>
-          <w:szCs w:val="28"/>
-          <w:lang w:eastAsia="zh-CN"/>
+          <w:rFonts w:hint="eastAsia"/>
         </w:rPr>
         <w:t>.0</w:t>
       </w:r>
       <w:r>
         <w:rPr>
-          <w:rFonts w:ascii="Times New Roman" w:hAnsi="Times New Roman" w:hint="eastAsia"/>
-          <w:b w:val="0"/>
-          <w:sz w:val="28"/>
-          <w:szCs w:val="28"/>
-          <w:lang w:eastAsia="zh-CN"/>
+          <w:rFonts w:hint="eastAsia"/>
         </w:rPr>
         <w:t>主要交互</w:t>
       </w:r>
       <w:proofErr w:type="spellStart"/>
       <w:r>
         <w:rPr>
-          <w:rFonts w:ascii="Times New Roman" w:hAnsi="Times New Roman" w:hint="eastAsia"/>
-          <w:b w:val="0"/>
-          <w:sz w:val="28"/>
-          <w:szCs w:val="28"/>
-          <w:lang w:eastAsia="zh-CN"/>
+          <w:rFonts w:hint="eastAsia"/>
         </w:rPr>
         <w:t>UI</w:t>
       </w:r>
       <w:r>
         <w:rPr>
-          <w:rFonts w:ascii="Times New Roman" w:hAnsi="Times New Roman" w:hint="eastAsia"/>
-          <w:b w:val="0"/>
-          <w:sz w:val="28"/>
-          <w:szCs w:val="28"/>
-          <w:lang w:eastAsia="zh-CN"/>
+          <w:rFonts w:hint="eastAsia"/>
         </w:rPr>
         <w:t>设计</w:t>
       </w:r>
-      <w:bookmarkEnd w:id="15"/>
+      <w:bookmarkEnd w:id="30"/>
       <w:proofErr w:type="spellEnd"/>
     </w:p>
     <w:p>
@@ -5971,96 +6599,56 @@
     </w:p>
     <w:p>
       <w:pPr>
-        <w:pStyle w:val="2"/>
+        <w:pStyle w:val="3"/>
         <w:numPr>
-          <w:ilvl w:val="2"/>
-          <w:numId w:val="2"/>
+          <w:ilvl w:val="0"/>
+          <w:numId w:val="28"/>
         </w:numPr>
-        <w:topLinePunct/>
-        <w:adjustRightInd w:val="0"/>
-        <w:snapToGrid w:val="0"/>
-        <w:spacing w:before="120" w:after="120" w:line="300" w:lineRule="auto"/>
-        <w:ind w:left="0" w:firstLine="0"/>
-        <w:rPr>
-          <w:rFonts w:ascii="Times New Roman" w:hAnsi="Times New Roman"/>
-          <w:b w:val="0"/>
-          <w:sz w:val="28"/>
-          <w:szCs w:val="28"/>
-          <w:lang w:eastAsia="zh-CN"/>
-        </w:rPr>
-      </w:pPr>
-      <w:bookmarkStart w:id="16" w:name="_Toc532486912"/>
-      <w:r>
-        <w:rPr>
-          <w:rFonts w:ascii="Times New Roman" w:hAnsi="Times New Roman" w:hint="eastAsia"/>
-          <w:b w:val="0"/>
-          <w:sz w:val="28"/>
-          <w:szCs w:val="28"/>
-          <w:lang w:eastAsia="zh-CN"/>
+        <w:rPr>
+          <w:b/>
+        </w:rPr>
+      </w:pPr>
+      <w:bookmarkStart w:id="31" w:name="_Toc90406795"/>
+      <w:r>
+        <w:rPr>
+          <w:rFonts w:hint="eastAsia"/>
         </w:rPr>
         <w:t>系统</w:t>
       </w:r>
       <w:r>
         <w:rPr>
-          <w:rFonts w:ascii="Times New Roman" w:hAnsi="Times New Roman" w:hint="eastAsia"/>
-          <w:b w:val="0"/>
-          <w:sz w:val="28"/>
-          <w:szCs w:val="28"/>
-          <w:lang w:eastAsia="zh-CN"/>
+          <w:rFonts w:hint="eastAsia"/>
         </w:rPr>
         <w:t>V</w:t>
       </w:r>
       <w:r>
-        <w:rPr>
-          <w:rFonts w:ascii="Times New Roman" w:hAnsi="Times New Roman"/>
-          <w:b w:val="0"/>
-          <w:sz w:val="28"/>
-          <w:szCs w:val="28"/>
-          <w:lang w:eastAsia="zh-CN"/>
-        </w:rPr>
         <w:t>3</w:t>
       </w:r>
       <w:r>
         <w:rPr>
-          <w:rFonts w:ascii="Times New Roman" w:hAnsi="Times New Roman" w:hint="eastAsia"/>
-          <w:b w:val="0"/>
-          <w:sz w:val="28"/>
-          <w:szCs w:val="28"/>
-          <w:lang w:eastAsia="zh-CN"/>
+          <w:rFonts w:hint="eastAsia"/>
         </w:rPr>
         <w:t>.0</w:t>
       </w:r>
       <w:r>
         <w:rPr>
-          <w:rFonts w:ascii="Times New Roman" w:hAnsi="Times New Roman" w:hint="eastAsia"/>
-          <w:b w:val="0"/>
-          <w:sz w:val="28"/>
-          <w:szCs w:val="28"/>
-          <w:lang w:eastAsia="zh-CN"/>
+          <w:rFonts w:hint="eastAsia"/>
         </w:rPr>
         <w:t>数据</w:t>
       </w:r>
       <w:r>
         <w:rPr>
-          <w:rFonts w:ascii="Times New Roman" w:hAnsi="Times New Roman" w:hint="eastAsia"/>
-          <w:b w:val="0"/>
-          <w:sz w:val="28"/>
-          <w:szCs w:val="28"/>
-          <w:lang w:eastAsia="zh-CN"/>
+          <w:rFonts w:hint="eastAsia"/>
         </w:rPr>
         <w:t>结构</w:t>
       </w:r>
       <w:r>
         <w:rPr>
-          <w:rFonts w:ascii="Times New Roman" w:hAnsi="Times New Roman" w:hint="eastAsia"/>
-          <w:b w:val="0"/>
-          <w:sz w:val="28"/>
-          <w:szCs w:val="28"/>
-          <w:lang w:eastAsia="zh-CN"/>
+          <w:rFonts w:hint="eastAsia"/>
         </w:rPr>
         <w:t>设计</w:t>
       </w:r>
-      <w:bookmarkEnd w:id="16"/>
+      <w:bookmarkEnd w:id="31"/>
     </w:p>
     <w:p>
       <w:pPr>
@@ -6197,7 +6785,7 @@
           <w:lang w:eastAsia="zh-CN"/>
         </w:rPr>
       </w:pPr>
-      <w:bookmarkStart w:id="17" w:name="_Toc532486913"/>
+      <w:bookmarkStart w:id="32" w:name="_Toc90406796"/>
       <w:r>
         <w:rPr>
           <w:rFonts w:eastAsia="黑体" w:hint="eastAsia"/>
@@ -6248,7 +6836,7 @@
         </w:rPr>
         <w:t>的重构与优化</w:t>
       </w:r>
-      <w:bookmarkEnd w:id="17"/>
+      <w:bookmarkEnd w:id="32"/>
     </w:p>
     <w:p>
       <w:pPr>
@@ -6278,17 +6866,7 @@
           <w:sz w:val="24"/>
           <w:lang w:val="x-none"/>
         </w:rPr>
-        <w:t>针对数据库结构、系统某些功能模块、系统框架、</w:t>
-      </w:r>
-      <w:r>
-        <w:rPr>
-          <w:rFonts w:hint="eastAsia"/>
-          <w:color w:val="C00000"/>
-          <w:sz w:val="24"/>
-          <w:lang w:val="x-none"/>
-        </w:rPr>
-        <w:lastRenderedPageBreak/>
-        <w:t>某些</w:t>
+        <w:t>针对数据库结构、系统某些功能模块、系统框架、某些</w:t>
       </w:r>
       <w:proofErr w:type="spellStart"/>
       <w:r>
@@ -6349,7 +6927,7 @@
           <w:lang w:eastAsia="zh-CN"/>
         </w:rPr>
       </w:pPr>
-      <w:bookmarkStart w:id="18" w:name="_Toc532486914"/>
+      <w:bookmarkStart w:id="33" w:name="_Toc90406797"/>
       <w:r>
         <w:rPr>
           <w:rFonts w:ascii="Times New Roman" w:hAnsi="Times New Roman" w:hint="eastAsia"/>
@@ -6358,6 +6936,7 @@
           <w:szCs w:val="30"/>
           <w:lang w:eastAsia="zh-CN"/>
         </w:rPr>
+        <w:lastRenderedPageBreak/>
         <w:t>系统</w:t>
       </w:r>
       <w:r>
@@ -6420,7 +6999,7 @@
         </w:rPr>
         <w:t>设计</w:t>
       </w:r>
-      <w:bookmarkEnd w:id="18"/>
+      <w:bookmarkEnd w:id="33"/>
     </w:p>
     <w:p>
       <w:pPr>
@@ -6442,7 +7021,7 @@
           <w:lang w:eastAsia="zh-CN"/>
         </w:rPr>
       </w:pPr>
-      <w:bookmarkStart w:id="19" w:name="_Toc532486915"/>
+      <w:bookmarkStart w:id="34" w:name="_Toc90406798"/>
       <w:r>
         <w:rPr>
           <w:rFonts w:ascii="Times New Roman" w:hAnsi="Times New Roman" w:hint="eastAsia"/>
@@ -6534,7 +7113,7 @@
         </w:rPr>
         <w:t>重构设计</w:t>
       </w:r>
-      <w:bookmarkEnd w:id="19"/>
+      <w:bookmarkEnd w:id="34"/>
       <w:proofErr w:type="spellEnd"/>
     </w:p>
     <w:p>
@@ -6557,7 +7136,7 @@
           <w:lang w:eastAsia="zh-CN"/>
         </w:rPr>
       </w:pPr>
-      <w:bookmarkStart w:id="20" w:name="_Toc532486916"/>
+      <w:bookmarkStart w:id="35" w:name="_Toc90406799"/>
       <w:r>
         <w:rPr>
           <w:rFonts w:ascii="Times New Roman" w:hAnsi="Times New Roman" w:hint="eastAsia"/>
@@ -6629,7 +7208,7 @@
         </w:rPr>
         <w:t>功能模块重构编码</w:t>
       </w:r>
-      <w:bookmarkEnd w:id="20"/>
+      <w:bookmarkEnd w:id="35"/>
       <w:proofErr w:type="spellEnd"/>
     </w:p>
     <w:p>
@@ -6652,7 +7231,7 @@
           <w:lang w:eastAsia="zh-CN"/>
         </w:rPr>
       </w:pPr>
-      <w:bookmarkStart w:id="21" w:name="_Toc532486917"/>
+      <w:bookmarkStart w:id="36" w:name="_Toc90406800"/>
       <w:r>
         <w:rPr>
           <w:rFonts w:ascii="Times New Roman" w:hAnsi="Times New Roman"/>
@@ -6663,7 +7242,7 @@
         </w:rPr>
         <w:t>… …</w:t>
       </w:r>
-      <w:bookmarkEnd w:id="21"/>
+      <w:bookmarkEnd w:id="36"/>
     </w:p>
     <w:p>
       <w:pPr>
@@ -9076,6 +9655,98 @@
     </w:lvl>
   </w:abstractNum>
   <w:abstractNum w:abstractNumId="16" w15:restartNumberingAfterBreak="0">
+    <w:nsid w:val="0C7B0B86"/>
+    <w:multiLevelType w:val="hybridMultilevel"/>
+    <w:tmpl w:val="D32CD1AC"/>
+    <w:lvl w:ilvl="0" w:tplc="55146832">
+      <w:start w:val="1"/>
+      <w:numFmt w:val="decimal"/>
+      <w:suff w:val="space"/>
+      <w:lvlText w:val="4.2.%1"/>
+      <w:lvlJc w:val="left"/>
+      <w:pPr>
+        <w:ind w:left="420" w:hanging="420"/>
+      </w:pPr>
+      <w:rPr>
+        <w:rFonts w:ascii="Times New Roman" w:hAnsi="Times New Roman" w:hint="default"/>
+        <w:b w:val="0"/>
+        <w:sz w:val="28"/>
+      </w:rPr>
+    </w:lvl>
+    <w:lvl w:ilvl="1" w:tplc="04090019" w:tentative="1">
+      <w:start w:val="1"/>
+      <w:numFmt w:val="lowerLetter"/>
+      <w:lvlText w:val="%2)"/>
+      <w:lvlJc w:val="left"/>
+      <w:pPr>
+        <w:ind w:left="840" w:hanging="420"/>
+      </w:pPr>
+    </w:lvl>
+    <w:lvl w:ilvl="2" w:tplc="0409001B" w:tentative="1">
+      <w:start w:val="1"/>
+      <w:numFmt w:val="lowerRoman"/>
+      <w:lvlText w:val="%3."/>
+      <w:lvlJc w:val="right"/>
+      <w:pPr>
+        <w:ind w:left="1260" w:hanging="420"/>
+      </w:pPr>
+    </w:lvl>
+    <w:lvl w:ilvl="3" w:tplc="0409000F" w:tentative="1">
+      <w:start w:val="1"/>
+      <w:numFmt w:val="decimal"/>
+      <w:lvlText w:val="%4."/>
+      <w:lvlJc w:val="left"/>
+      <w:pPr>
+        <w:ind w:left="1680" w:hanging="420"/>
+      </w:pPr>
+    </w:lvl>
+    <w:lvl w:ilvl="4" w:tplc="04090019" w:tentative="1">
+      <w:start w:val="1"/>
+      <w:numFmt w:val="lowerLetter"/>
+      <w:lvlText w:val="%5)"/>
+      <w:lvlJc w:val="left"/>
+      <w:pPr>
+        <w:ind w:left="2100" w:hanging="420"/>
+      </w:pPr>
+    </w:lvl>
+    <w:lvl w:ilvl="5" w:tplc="0409001B" w:tentative="1">
+      <w:start w:val="1"/>
+      <w:numFmt w:val="lowerRoman"/>
+      <w:lvlText w:val="%6."/>
+      <w:lvlJc w:val="right"/>
+      <w:pPr>
+        <w:ind w:left="2520" w:hanging="420"/>
+      </w:pPr>
+    </w:lvl>
+    <w:lvl w:ilvl="6" w:tplc="0409000F" w:tentative="1">
+      <w:start w:val="1"/>
+      <w:numFmt w:val="decimal"/>
+      <w:lvlText w:val="%7."/>
+      <w:lvlJc w:val="left"/>
+      <w:pPr>
+        <w:ind w:left="2940" w:hanging="420"/>
+      </w:pPr>
+    </w:lvl>
+    <w:lvl w:ilvl="7" w:tplc="04090019" w:tentative="1">
+      <w:start w:val="1"/>
+      <w:numFmt w:val="lowerLetter"/>
+      <w:lvlText w:val="%8)"/>
+      <w:lvlJc w:val="left"/>
+      <w:pPr>
+        <w:ind w:left="3360" w:hanging="420"/>
+      </w:pPr>
+    </w:lvl>
+    <w:lvl w:ilvl="8" w:tplc="0409001B" w:tentative="1">
+      <w:start w:val="1"/>
+      <w:numFmt w:val="lowerRoman"/>
+      <w:lvlText w:val="%9."/>
+      <w:lvlJc w:val="right"/>
+      <w:pPr>
+        <w:ind w:left="3780" w:hanging="420"/>
+      </w:pPr>
+    </w:lvl>
+  </w:abstractNum>
+  <w:abstractNum w:abstractNumId="17" w15:restartNumberingAfterBreak="0">
     <w:nsid w:val="18E06E49"/>
     <w:multiLevelType w:val="hybridMultilevel"/>
     <w:tmpl w:val="572ED730"/>
@@ -9164,7 +9835,7 @@
       </w:pPr>
     </w:lvl>
   </w:abstractNum>
-  <w:abstractNum w:abstractNumId="17" w15:restartNumberingAfterBreak="0">
+  <w:abstractNum w:abstractNumId="18" w15:restartNumberingAfterBreak="0">
     <w:nsid w:val="1EB24F99"/>
     <w:multiLevelType w:val="hybridMultilevel"/>
     <w:tmpl w:val="F774D2D6"/>
@@ -9278,7 +9949,7 @@
       </w:rPr>
     </w:lvl>
   </w:abstractNum>
-  <w:abstractNum w:abstractNumId="18" w15:restartNumberingAfterBreak="0">
+  <w:abstractNum w:abstractNumId="19" w15:restartNumberingAfterBreak="0">
     <w:nsid w:val="221E12A7"/>
     <w:multiLevelType w:val="hybridMultilevel"/>
     <w:tmpl w:val="1BB8BAF0"/>
@@ -9368,7 +10039,7 @@
       </w:pPr>
     </w:lvl>
   </w:abstractNum>
-  <w:abstractNum w:abstractNumId="19" w15:restartNumberingAfterBreak="0">
+  <w:abstractNum w:abstractNumId="20" w15:restartNumberingAfterBreak="0">
     <w:nsid w:val="23CA2854"/>
     <w:multiLevelType w:val="hybridMultilevel"/>
     <w:tmpl w:val="ADC8838E"/>
@@ -9481,7 +10152,7 @@
       </w:rPr>
     </w:lvl>
   </w:abstractNum>
-  <w:abstractNum w:abstractNumId="20" w15:restartNumberingAfterBreak="0">
+  <w:abstractNum w:abstractNumId="21" w15:restartNumberingAfterBreak="0">
     <w:nsid w:val="26A53F31"/>
     <w:multiLevelType w:val="multilevel"/>
     <w:tmpl w:val="D03A00F0"/>
@@ -9617,7 +10288,7 @@
       </w:rPr>
     </w:lvl>
   </w:abstractNum>
-  <w:abstractNum w:abstractNumId="21" w15:restartNumberingAfterBreak="0">
+  <w:abstractNum w:abstractNumId="22" w15:restartNumberingAfterBreak="0">
     <w:nsid w:val="4A987C1E"/>
     <w:multiLevelType w:val="hybridMultilevel"/>
     <w:tmpl w:val="B98E2CBE"/>
@@ -9703,7 +10374,190 @@
       </w:pPr>
     </w:lvl>
   </w:abstractNum>
-  <w:abstractNum w:abstractNumId="22" w15:restartNumberingAfterBreak="0">
+  <w:abstractNum w:abstractNumId="23" w15:restartNumberingAfterBreak="0">
+    <w:nsid w:val="582F3C3D"/>
+    <w:multiLevelType w:val="hybridMultilevel"/>
+    <w:tmpl w:val="6B88D60A"/>
+    <w:lvl w:ilvl="0" w:tplc="863ACBA8">
+      <w:start w:val="1"/>
+      <w:numFmt w:val="decimal"/>
+      <w:suff w:val="space"/>
+      <w:lvlText w:val="2.1.%1"/>
+      <w:lvlJc w:val="left"/>
+      <w:pPr>
+        <w:ind w:left="420" w:hanging="420"/>
+      </w:pPr>
+      <w:rPr>
+        <w:rFonts w:ascii="Times New Roman" w:hAnsi="Times New Roman" w:hint="default"/>
+        <w:b w:val="0"/>
+        <w:sz w:val="28"/>
+      </w:rPr>
+    </w:lvl>
+    <w:lvl w:ilvl="1" w:tplc="04090019" w:tentative="1">
+      <w:start w:val="1"/>
+      <w:numFmt w:val="lowerLetter"/>
+      <w:lvlText w:val="%2)"/>
+      <w:lvlJc w:val="left"/>
+      <w:pPr>
+        <w:ind w:left="840" w:hanging="420"/>
+      </w:pPr>
+    </w:lvl>
+    <w:lvl w:ilvl="2" w:tplc="0409001B" w:tentative="1">
+      <w:start w:val="1"/>
+      <w:numFmt w:val="lowerRoman"/>
+      <w:lvlText w:val="%3."/>
+      <w:lvlJc w:val="right"/>
+      <w:pPr>
+        <w:ind w:left="1260" w:hanging="420"/>
+      </w:pPr>
+    </w:lvl>
+    <w:lvl w:ilvl="3" w:tplc="0409000F" w:tentative="1">
+      <w:start w:val="1"/>
+      <w:numFmt w:val="decimal"/>
+      <w:lvlText w:val="%4."/>
+      <w:lvlJc w:val="left"/>
+      <w:pPr>
+        <w:ind w:left="1680" w:hanging="420"/>
+      </w:pPr>
+    </w:lvl>
+    <w:lvl w:ilvl="4" w:tplc="04090019" w:tentative="1">
+      <w:start w:val="1"/>
+      <w:numFmt w:val="lowerLetter"/>
+      <w:lvlText w:val="%5)"/>
+      <w:lvlJc w:val="left"/>
+      <w:pPr>
+        <w:ind w:left="2100" w:hanging="420"/>
+      </w:pPr>
+    </w:lvl>
+    <w:lvl w:ilvl="5" w:tplc="0409001B" w:tentative="1">
+      <w:start w:val="1"/>
+      <w:numFmt w:val="lowerRoman"/>
+      <w:lvlText w:val="%6."/>
+      <w:lvlJc w:val="right"/>
+      <w:pPr>
+        <w:ind w:left="2520" w:hanging="420"/>
+      </w:pPr>
+    </w:lvl>
+    <w:lvl w:ilvl="6" w:tplc="0409000F" w:tentative="1">
+      <w:start w:val="1"/>
+      <w:numFmt w:val="decimal"/>
+      <w:lvlText w:val="%7."/>
+      <w:lvlJc w:val="left"/>
+      <w:pPr>
+        <w:ind w:left="2940" w:hanging="420"/>
+      </w:pPr>
+    </w:lvl>
+    <w:lvl w:ilvl="7" w:tplc="04090019" w:tentative="1">
+      <w:start w:val="1"/>
+      <w:numFmt w:val="lowerLetter"/>
+      <w:lvlText w:val="%8)"/>
+      <w:lvlJc w:val="left"/>
+      <w:pPr>
+        <w:ind w:left="3360" w:hanging="420"/>
+      </w:pPr>
+    </w:lvl>
+    <w:lvl w:ilvl="8" w:tplc="0409001B" w:tentative="1">
+      <w:start w:val="1"/>
+      <w:numFmt w:val="lowerRoman"/>
+      <w:lvlText w:val="%9."/>
+      <w:lvlJc w:val="right"/>
+      <w:pPr>
+        <w:ind w:left="3780" w:hanging="420"/>
+      </w:pPr>
+    </w:lvl>
+  </w:abstractNum>
+  <w:abstractNum w:abstractNumId="24" w15:restartNumberingAfterBreak="0">
+    <w:nsid w:val="59C23E84"/>
+    <w:multiLevelType w:val="hybridMultilevel"/>
+    <w:tmpl w:val="1976483E"/>
+    <w:lvl w:ilvl="0" w:tplc="06568864">
+      <w:start w:val="1"/>
+      <w:numFmt w:val="decimal"/>
+      <w:lvlText w:val="4.2.%1"/>
+      <w:lvlJc w:val="left"/>
+      <w:pPr>
+        <w:ind w:left="420" w:hanging="420"/>
+      </w:pPr>
+      <w:rPr>
+        <w:rFonts w:ascii="Times New Roman" w:hAnsi="Times New Roman" w:hint="default"/>
+        <w:b w:val="0"/>
+        <w:sz w:val="28"/>
+      </w:rPr>
+    </w:lvl>
+    <w:lvl w:ilvl="1" w:tplc="04090019" w:tentative="1">
+      <w:start w:val="1"/>
+      <w:numFmt w:val="lowerLetter"/>
+      <w:lvlText w:val="%2)"/>
+      <w:lvlJc w:val="left"/>
+      <w:pPr>
+        <w:ind w:left="840" w:hanging="420"/>
+      </w:pPr>
+    </w:lvl>
+    <w:lvl w:ilvl="2" w:tplc="0409001B" w:tentative="1">
+      <w:start w:val="1"/>
+      <w:numFmt w:val="lowerRoman"/>
+      <w:lvlText w:val="%3."/>
+      <w:lvlJc w:val="right"/>
+      <w:pPr>
+        <w:ind w:left="1260" w:hanging="420"/>
+      </w:pPr>
+    </w:lvl>
+    <w:lvl w:ilvl="3" w:tplc="0409000F" w:tentative="1">
+      <w:start w:val="1"/>
+      <w:numFmt w:val="decimal"/>
+      <w:lvlText w:val="%4."/>
+      <w:lvlJc w:val="left"/>
+      <w:pPr>
+        <w:ind w:left="1680" w:hanging="420"/>
+      </w:pPr>
+    </w:lvl>
+    <w:lvl w:ilvl="4" w:tplc="04090019" w:tentative="1">
+      <w:start w:val="1"/>
+      <w:numFmt w:val="lowerLetter"/>
+      <w:lvlText w:val="%5)"/>
+      <w:lvlJc w:val="left"/>
+      <w:pPr>
+        <w:ind w:left="2100" w:hanging="420"/>
+      </w:pPr>
+    </w:lvl>
+    <w:lvl w:ilvl="5" w:tplc="0409001B" w:tentative="1">
+      <w:start w:val="1"/>
+      <w:numFmt w:val="lowerRoman"/>
+      <w:lvlText w:val="%6."/>
+      <w:lvlJc w:val="right"/>
+      <w:pPr>
+        <w:ind w:left="2520" w:hanging="420"/>
+      </w:pPr>
+    </w:lvl>
+    <w:lvl w:ilvl="6" w:tplc="0409000F" w:tentative="1">
+      <w:start w:val="1"/>
+      <w:numFmt w:val="decimal"/>
+      <w:lvlText w:val="%7."/>
+      <w:lvlJc w:val="left"/>
+      <w:pPr>
+        <w:ind w:left="2940" w:hanging="420"/>
+      </w:pPr>
+    </w:lvl>
+    <w:lvl w:ilvl="7" w:tplc="04090019" w:tentative="1">
+      <w:start w:val="1"/>
+      <w:numFmt w:val="lowerLetter"/>
+      <w:lvlText w:val="%8)"/>
+      <w:lvlJc w:val="left"/>
+      <w:pPr>
+        <w:ind w:left="3360" w:hanging="420"/>
+      </w:pPr>
+    </w:lvl>
+    <w:lvl w:ilvl="8" w:tplc="0409001B" w:tentative="1">
+      <w:start w:val="1"/>
+      <w:numFmt w:val="lowerRoman"/>
+      <w:lvlText w:val="%9."/>
+      <w:lvlJc w:val="right"/>
+      <w:pPr>
+        <w:ind w:left="3780" w:hanging="420"/>
+      </w:pPr>
+    </w:lvl>
+  </w:abstractNum>
+  <w:abstractNum w:abstractNumId="25" w15:restartNumberingAfterBreak="0">
     <w:nsid w:val="615E0F88"/>
     <w:multiLevelType w:val="multilevel"/>
     <w:tmpl w:val="F3B4FF44"/>
@@ -9816,7 +10670,187 @@
       </w:pPr>
     </w:lvl>
   </w:abstractNum>
-  <w:abstractNum w:abstractNumId="23" w15:restartNumberingAfterBreak="0">
+  <w:abstractNum w:abstractNumId="26" w15:restartNumberingAfterBreak="0">
+    <w:nsid w:val="6996661E"/>
+    <w:multiLevelType w:val="hybridMultilevel"/>
+    <w:tmpl w:val="76EE07A0"/>
+    <w:lvl w:ilvl="0" w:tplc="4B30FFD4">
+      <w:start w:val="1"/>
+      <w:numFmt w:val="decimal"/>
+      <w:lvlText w:val="(%1)"/>
+      <w:lvlJc w:val="left"/>
+      <w:pPr>
+        <w:ind w:left="420" w:hanging="420"/>
+      </w:pPr>
+      <w:rPr>
+        <w:rFonts w:hint="eastAsia"/>
+      </w:rPr>
+    </w:lvl>
+    <w:lvl w:ilvl="1" w:tplc="04090019" w:tentative="1">
+      <w:start w:val="1"/>
+      <w:numFmt w:val="lowerLetter"/>
+      <w:lvlText w:val="%2)"/>
+      <w:lvlJc w:val="left"/>
+      <w:pPr>
+        <w:ind w:left="840" w:hanging="420"/>
+      </w:pPr>
+    </w:lvl>
+    <w:lvl w:ilvl="2" w:tplc="0409001B" w:tentative="1">
+      <w:start w:val="1"/>
+      <w:numFmt w:val="lowerRoman"/>
+      <w:lvlText w:val="%3."/>
+      <w:lvlJc w:val="right"/>
+      <w:pPr>
+        <w:ind w:left="1260" w:hanging="420"/>
+      </w:pPr>
+    </w:lvl>
+    <w:lvl w:ilvl="3" w:tplc="0409000F" w:tentative="1">
+      <w:start w:val="1"/>
+      <w:numFmt w:val="decimal"/>
+      <w:lvlText w:val="%4."/>
+      <w:lvlJc w:val="left"/>
+      <w:pPr>
+        <w:ind w:left="1680" w:hanging="420"/>
+      </w:pPr>
+    </w:lvl>
+    <w:lvl w:ilvl="4" w:tplc="04090019" w:tentative="1">
+      <w:start w:val="1"/>
+      <w:numFmt w:val="lowerLetter"/>
+      <w:lvlText w:val="%5)"/>
+      <w:lvlJc w:val="left"/>
+      <w:pPr>
+        <w:ind w:left="2100" w:hanging="420"/>
+      </w:pPr>
+    </w:lvl>
+    <w:lvl w:ilvl="5" w:tplc="0409001B" w:tentative="1">
+      <w:start w:val="1"/>
+      <w:numFmt w:val="lowerRoman"/>
+      <w:lvlText w:val="%6."/>
+      <w:lvlJc w:val="right"/>
+      <w:pPr>
+        <w:ind w:left="2520" w:hanging="420"/>
+      </w:pPr>
+    </w:lvl>
+    <w:lvl w:ilvl="6" w:tplc="0409000F" w:tentative="1">
+      <w:start w:val="1"/>
+      <w:numFmt w:val="decimal"/>
+      <w:lvlText w:val="%7."/>
+      <w:lvlJc w:val="left"/>
+      <w:pPr>
+        <w:ind w:left="2940" w:hanging="420"/>
+      </w:pPr>
+    </w:lvl>
+    <w:lvl w:ilvl="7" w:tplc="04090019" w:tentative="1">
+      <w:start w:val="1"/>
+      <w:numFmt w:val="lowerLetter"/>
+      <w:lvlText w:val="%8)"/>
+      <w:lvlJc w:val="left"/>
+      <w:pPr>
+        <w:ind w:left="3360" w:hanging="420"/>
+      </w:pPr>
+    </w:lvl>
+    <w:lvl w:ilvl="8" w:tplc="0409001B" w:tentative="1">
+      <w:start w:val="1"/>
+      <w:numFmt w:val="lowerRoman"/>
+      <w:lvlText w:val="%9."/>
+      <w:lvlJc w:val="right"/>
+      <w:pPr>
+        <w:ind w:left="3780" w:hanging="420"/>
+      </w:pPr>
+    </w:lvl>
+  </w:abstractNum>
+  <w:abstractNum w:abstractNumId="27" w15:restartNumberingAfterBreak="0">
+    <w:nsid w:val="71AF0DFA"/>
+    <w:multiLevelType w:val="hybridMultilevel"/>
+    <w:tmpl w:val="D06C3F90"/>
+    <w:lvl w:ilvl="0" w:tplc="06568864">
+      <w:start w:val="1"/>
+      <w:numFmt w:val="decimal"/>
+      <w:lvlText w:val="4.2.%1"/>
+      <w:lvlJc w:val="left"/>
+      <w:pPr>
+        <w:ind w:left="420" w:hanging="420"/>
+      </w:pPr>
+      <w:rPr>
+        <w:rFonts w:ascii="Times New Roman" w:hAnsi="Times New Roman" w:hint="default"/>
+        <w:b w:val="0"/>
+        <w:sz w:val="28"/>
+      </w:rPr>
+    </w:lvl>
+    <w:lvl w:ilvl="1" w:tplc="04090019" w:tentative="1">
+      <w:start w:val="1"/>
+      <w:numFmt w:val="lowerLetter"/>
+      <w:lvlText w:val="%2)"/>
+      <w:lvlJc w:val="left"/>
+      <w:pPr>
+        <w:ind w:left="840" w:hanging="420"/>
+      </w:pPr>
+    </w:lvl>
+    <w:lvl w:ilvl="2" w:tplc="0409001B" w:tentative="1">
+      <w:start w:val="1"/>
+      <w:numFmt w:val="lowerRoman"/>
+      <w:lvlText w:val="%3."/>
+      <w:lvlJc w:val="right"/>
+      <w:pPr>
+        <w:ind w:left="1260" w:hanging="420"/>
+      </w:pPr>
+    </w:lvl>
+    <w:lvl w:ilvl="3" w:tplc="0409000F" w:tentative="1">
+      <w:start w:val="1"/>
+      <w:numFmt w:val="decimal"/>
+      <w:lvlText w:val="%4."/>
+      <w:lvlJc w:val="left"/>
+      <w:pPr>
+        <w:ind w:left="1680" w:hanging="420"/>
+      </w:pPr>
+    </w:lvl>
+    <w:lvl w:ilvl="4" w:tplc="04090019" w:tentative="1">
+      <w:start w:val="1"/>
+      <w:numFmt w:val="lowerLetter"/>
+      <w:lvlText w:val="%5)"/>
+      <w:lvlJc w:val="left"/>
+      <w:pPr>
+        <w:ind w:left="2100" w:hanging="420"/>
+      </w:pPr>
+    </w:lvl>
+    <w:lvl w:ilvl="5" w:tplc="0409001B" w:tentative="1">
+      <w:start w:val="1"/>
+      <w:numFmt w:val="lowerRoman"/>
+      <w:lvlText w:val="%6."/>
+      <w:lvlJc w:val="right"/>
+      <w:pPr>
+        <w:ind w:left="2520" w:hanging="420"/>
+      </w:pPr>
+    </w:lvl>
+    <w:lvl w:ilvl="6" w:tplc="0409000F" w:tentative="1">
+      <w:start w:val="1"/>
+      <w:numFmt w:val="decimal"/>
+      <w:lvlText w:val="%7."/>
+      <w:lvlJc w:val="left"/>
+      <w:pPr>
+        <w:ind w:left="2940" w:hanging="420"/>
+      </w:pPr>
+    </w:lvl>
+    <w:lvl w:ilvl="7" w:tplc="04090019" w:tentative="1">
+      <w:start w:val="1"/>
+      <w:numFmt w:val="lowerLetter"/>
+      <w:lvlText w:val="%8)"/>
+      <w:lvlJc w:val="left"/>
+      <w:pPr>
+        <w:ind w:left="3360" w:hanging="420"/>
+      </w:pPr>
+    </w:lvl>
+    <w:lvl w:ilvl="8" w:tplc="0409001B" w:tentative="1">
+      <w:start w:val="1"/>
+      <w:numFmt w:val="lowerRoman"/>
+      <w:lvlText w:val="%9."/>
+      <w:lvlJc w:val="right"/>
+      <w:pPr>
+        <w:ind w:left="3780" w:hanging="420"/>
+      </w:pPr>
+    </w:lvl>
+  </w:abstractNum>
+  <w:abstractNum w:abstractNumId="28" w15:restartNumberingAfterBreak="0">
     <w:nsid w:val="742746AC"/>
     <w:multiLevelType w:val="multilevel"/>
     <w:tmpl w:val="0409001D"/>
@@ -9948,10 +10982,10 @@
     <w:abstractNumId w:val="2"/>
   </w:num>
   <w:num w:numId="16">
-    <w:abstractNumId w:val="20"/>
+    <w:abstractNumId w:val="21"/>
   </w:num>
   <w:num w:numId="17">
-    <w:abstractNumId w:val="22"/>
+    <w:abstractNumId w:val="25"/>
   </w:num>
   <w:num w:numId="18">
     <w:abstractNumId w:val="14"/>
@@ -9984,25 +11018,40 @@
     </w:lvlOverride>
   </w:num>
   <w:num w:numId="19">
-    <w:abstractNumId w:val="19"/>
+    <w:abstractNumId w:val="20"/>
   </w:num>
   <w:num w:numId="20">
-    <w:abstractNumId w:val="21"/>
+    <w:abstractNumId w:val="22"/>
   </w:num>
   <w:num w:numId="21">
-    <w:abstractNumId w:val="17"/>
+    <w:abstractNumId w:val="18"/>
   </w:num>
   <w:num w:numId="22">
-    <w:abstractNumId w:val="23"/>
+    <w:abstractNumId w:val="28"/>
   </w:num>
   <w:num w:numId="23">
-    <w:abstractNumId w:val="16"/>
+    <w:abstractNumId w:val="17"/>
   </w:num>
   <w:num w:numId="24">
     <w:abstractNumId w:val="15"/>
   </w:num>
   <w:num w:numId="25">
-    <w:abstractNumId w:val="18"/>
+    <w:abstractNumId w:val="19"/>
+  </w:num>
+  <w:num w:numId="26">
+    <w:abstractNumId w:val="26"/>
+  </w:num>
+  <w:num w:numId="27">
+    <w:abstractNumId w:val="23"/>
+  </w:num>
+  <w:num w:numId="28">
+    <w:abstractNumId w:val="16"/>
+  </w:num>
+  <w:num w:numId="29">
+    <w:abstractNumId w:val="24"/>
+  </w:num>
+  <w:num w:numId="30">
+    <w:abstractNumId w:val="27"/>
   </w:num>
 </w:numbering>
 </file>
@@ -10364,16 +11413,17 @@
     <w:basedOn w:val="a"/>
     <w:next w:val="a"/>
     <w:qFormat/>
+    <w:rsid w:val="00587957"/>
     <w:pPr>
       <w:keepNext/>
       <w:keepLines/>
-      <w:spacing w:before="260" w:after="260" w:line="415" w:lineRule="auto"/>
+      <w:spacing w:before="120" w:after="120" w:line="300" w:lineRule="auto"/>
       <w:outlineLvl w:val="2"/>
     </w:pPr>
     <w:rPr>
-      <w:b/>
+      <w:rFonts w:eastAsia="黑体"/>
       <w:bCs/>
-      <w:sz w:val="32"/>
+      <w:sz w:val="28"/>
       <w:szCs w:val="32"/>
     </w:rPr>
   </w:style>
@@ -10814,6 +11864,46 @@
       <w:sz w:val="24"/>
     </w:rPr>
   </w:style>
+  <w:style w:type="paragraph" w:styleId="af3">
+    <w:name w:val="List Paragraph"/>
+    <w:basedOn w:val="a"/>
+    <w:uiPriority w:val="34"/>
+    <w:qFormat/>
+    <w:rsid w:val="00587957"/>
+    <w:pPr>
+      <w:ind w:firstLineChars="200" w:firstLine="420"/>
+    </w:pPr>
+  </w:style>
+  <w:style w:type="paragraph" w:styleId="TOC1">
+    <w:name w:val="toc 1"/>
+    <w:basedOn w:val="a"/>
+    <w:next w:val="a"/>
+    <w:autoRedefine/>
+    <w:uiPriority w:val="39"/>
+    <w:rsid w:val="00EC19B0"/>
+  </w:style>
+  <w:style w:type="paragraph" w:styleId="TOC2">
+    <w:name w:val="toc 2"/>
+    <w:basedOn w:val="a"/>
+    <w:next w:val="a"/>
+    <w:autoRedefine/>
+    <w:uiPriority w:val="39"/>
+    <w:rsid w:val="00EC19B0"/>
+    <w:pPr>
+      <w:ind w:leftChars="200" w:left="420"/>
+    </w:pPr>
+  </w:style>
+  <w:style w:type="paragraph" w:styleId="TOC3">
+    <w:name w:val="toc 3"/>
+    <w:basedOn w:val="a"/>
+    <w:next w:val="a"/>
+    <w:autoRedefine/>
+    <w:uiPriority w:val="39"/>
+    <w:rsid w:val="00EC19B0"/>
+    <w:pPr>
+      <w:ind w:leftChars="400" w:left="840"/>
+    </w:pPr>
+  </w:style>
 </w:styles>
 </file>
 
@@ -11117,7 +12207,7 @@
 </file>
 
 <file path=customXml/itemProps1.xml><?xml version="1.0" encoding="utf-8"?>
-<ds:datastoreItem xmlns:ds="http://schemas.openxmlformats.org/officeDocument/2006/customXml" ds:itemID="{3667FFCF-1B01-49AB-9D90-19166335EE0B}">
+<ds:datastoreItem xmlns:ds="http://schemas.openxmlformats.org/officeDocument/2006/customXml" ds:itemID="{3900CD20-65A8-49BD-9B38-729E0CA4ED79}">
   <ds:schemaRefs>
     <ds:schemaRef ds:uri="http://schemas.openxmlformats.org/officeDocument/2006/bibliography"/>
   </ds:schemaRefs>

</xml_diff>